<commit_message>
Update Login process validator.docx
</commit_message>
<xml_diff>
--- a/SourceCode/2024/Jan 2024/Preti/Login Process validator.docx
+++ b/SourceCode/2024/Jan 2024/Preti/Login Process validator.docx
@@ -1,6 +1,6 @@
 
 <file path=word/document.xml><?xml version="1.0" encoding="utf-8"?>
-<w:document xmlns:wpc="http://schemas.microsoft.com/office/word/2010/wordprocessingCanvas" xmlns:cx="http://schemas.microsoft.com/office/drawing/2014/chartex" xmlns:cx1="http://schemas.microsoft.com/office/drawing/2015/9/8/chartex" xmlns:cx2="http://schemas.microsoft.com/office/drawing/2015/10/21/chartex" xmlns:cx3="http://schemas.microsoft.com/office/drawing/2016/5/9/chartex" xmlns:cx4="http://schemas.microsoft.com/office/drawing/2016/5/10/chartex" xmlns:cx5="http://schemas.microsoft.com/office/drawing/2016/5/11/chartex" xmlns:cx6="http://schemas.microsoft.com/office/drawing/2016/5/12/chartex" xmlns:cx7="http://schemas.microsoft.com/office/drawing/2016/5/13/chartex" xmlns:cx8="http://schemas.microsoft.com/office/drawing/2016/5/14/chartex" xmlns:mc="http://schemas.openxmlformats.org/markup-compatibility/2006" xmlns:aink="http://schemas.microsoft.com/office/drawing/2016/ink" xmlns:am3d="http://schemas.microsoft.com/office/drawing/2017/model3d" xmlns:o="urn:schemas-microsoft-com:office:office" xmlns:r="http://schemas.openxmlformats.org/officeDocument/2006/relationships" xmlns:m="http://schemas.openxmlformats.org/officeDocument/2006/math" xmlns:v="urn:schemas-microsoft-com:vml" xmlns:wp14="http://schemas.microsoft.com/office/word/2010/wordprocessingDrawing" xmlns:wp="http://schemas.openxmlformats.org/drawingml/2006/wordprocessingDrawing" xmlns:w10="urn:schemas-microsoft-com:office:word" xmlns:w="http://schemas.openxmlformats.org/wordprocessingml/2006/main" xmlns:w14="http://schemas.microsoft.com/office/word/2010/wordml" xmlns:w15="http://schemas.microsoft.com/office/word/2012/wordml" xmlns:w16cex="http://schemas.microsoft.com/office/word/2018/wordml/cex" xmlns:w16cid="http://schemas.microsoft.com/office/word/2016/wordml/cid" xmlns:w16="http://schemas.microsoft.com/office/word/2018/wordml" xmlns:w16sdtdh="http://schemas.microsoft.com/office/word/2020/wordml/sdtdatahash" xmlns:w16se="http://schemas.microsoft.com/office/word/2015/wordml/symex" xmlns:wpg="http://schemas.microsoft.com/office/word/2010/wordprocessingGroup" xmlns:wpi="http://schemas.microsoft.com/office/word/2010/wordprocessingInk" xmlns:wne="http://schemas.microsoft.com/office/word/2006/wordml" xmlns:wps="http://schemas.microsoft.com/office/word/2010/wordprocessingShape" mc:Ignorable="w14 w15 w16se w16cid w16 w16cex w16sdtdh wp14">
+<w:document xmlns:wpc="http://schemas.microsoft.com/office/word/2010/wordprocessingCanvas" xmlns:cx="http://schemas.microsoft.com/office/drawing/2014/chartex" xmlns:cx1="http://schemas.microsoft.com/office/drawing/2015/9/8/chartex" xmlns:mc="http://schemas.openxmlformats.org/markup-compatibility/2006" xmlns:o="urn:schemas-microsoft-com:office:office" xmlns:r="http://schemas.openxmlformats.org/officeDocument/2006/relationships" xmlns:m="http://schemas.openxmlformats.org/officeDocument/2006/math" xmlns:v="urn:schemas-microsoft-com:vml" xmlns:wp14="http://schemas.microsoft.com/office/word/2010/wordprocessingDrawing" xmlns:wp="http://schemas.openxmlformats.org/drawingml/2006/wordprocessingDrawing" xmlns:w10="urn:schemas-microsoft-com:office:word" xmlns:w="http://schemas.openxmlformats.org/wordprocessingml/2006/main" xmlns:w14="http://schemas.microsoft.com/office/word/2010/wordml" xmlns:w15="http://schemas.microsoft.com/office/word/2012/wordml" xmlns:w16se="http://schemas.microsoft.com/office/word/2015/wordml/symex" xmlns:wpg="http://schemas.microsoft.com/office/word/2010/wordprocessingGroup" xmlns:wpi="http://schemas.microsoft.com/office/word/2010/wordprocessingInk" xmlns:wne="http://schemas.microsoft.com/office/word/2006/wordml" xmlns:wps="http://schemas.microsoft.com/office/word/2010/wordprocessingShape" mc:Ignorable="w14 w15 w16se wp14">
   <w:body>
     <w:sdt>
       <w:sdtPr>
@@ -16,6 +16,7 @@
           <w:r>
             <w:rPr>
               <w:noProof/>
+              <w:lang w:val="en-GB" w:eastAsia="en-GB"/>
             </w:rPr>
             <mc:AlternateContent>
               <mc:Choice Requires="wps">
@@ -72,7 +73,7 @@
                   </wp:anchor>
                 </w:drawing>
               </mc:Choice>
-              <mc:Fallback>
+              <mc:Fallback xmlns:w16sdtdh="http://schemas.microsoft.com/office/word/2020/wordml/sdtdatahash" xmlns:w16="http://schemas.microsoft.com/office/word/2018/wordml" xmlns:w16cid="http://schemas.microsoft.com/office/word/2016/wordml/cid" xmlns:w16cex="http://schemas.microsoft.com/office/word/2018/wordml/cex" xmlns:am3d="http://schemas.microsoft.com/office/drawing/2017/model3d" xmlns:aink="http://schemas.microsoft.com/office/drawing/2016/ink" xmlns:cx8="http://schemas.microsoft.com/office/drawing/2016/5/14/chartex" xmlns:cx7="http://schemas.microsoft.com/office/drawing/2016/5/13/chartex" xmlns:cx6="http://schemas.microsoft.com/office/drawing/2016/5/12/chartex" xmlns:cx5="http://schemas.microsoft.com/office/drawing/2016/5/11/chartex" xmlns:cx4="http://schemas.microsoft.com/office/drawing/2016/5/10/chartex" xmlns:cx3="http://schemas.microsoft.com/office/drawing/2016/5/9/chartex" xmlns:cx2="http://schemas.microsoft.com/office/drawing/2015/10/21/chartex">
                 <w:pict>
                   <v:line w14:anchorId="753D2130" id="Straight Connector 15" o:spid="_x0000_s1026" style="position:absolute;z-index:251659264;visibility:visible;mso-wrap-style:square;mso-wrap-distance-left:9pt;mso-wrap-distance-top:0;mso-wrap-distance-right:9pt;mso-wrap-distance-bottom:0;mso-position-horizontal:absolute;mso-position-horizontal-relative:text;mso-position-vertical:absolute;mso-position-vertical-relative:text" from=".55pt,-8.4pt" to="468.1pt,-8.4pt" o:gfxdata="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" strokecolor="white [3212]" strokeweight="2.5pt"/>
                 </w:pict>
@@ -106,6 +107,7 @@
                 <w:r>
                   <w:rPr>
                     <w:noProof/>
+                    <w:lang w:val="en-GB" w:eastAsia="en-GB"/>
                   </w:rPr>
                   <w:drawing>
                     <wp:inline distT="0" distB="0" distL="0" distR="0" wp14:anchorId="43982EBD" wp14:editId="4045DAB5">
@@ -123,13 +125,13 @@
                               <pic:cNvPicPr/>
                             </pic:nvPicPr>
                             <pic:blipFill>
-                              <a:blip r:embed="rId8">
+                              <a:blip r:embed="rId8" cstate="print">
                                 <a:extLst>
                                   <a:ext uri="{28A0092B-C50C-407E-A947-70E740481C1C}">
                                     <a14:useLocalDpi xmlns:a14="http://schemas.microsoft.com/office/drawing/2010/main" val="0"/>
                                   </a:ext>
                                   <a:ext uri="{96DAC541-7B7A-43D3-8B79-37D633B846F1}">
-                                    <asvg:svgBlip xmlns:asvg="http://schemas.microsoft.com/office/drawing/2016/SVG/main" r:embed="rId9"/>
+                                    <asvg:svgBlip xmlns:asvg="http://schemas.microsoft.com/office/drawing/2016/SVG/main" xmlns:w16sdtdh="http://schemas.microsoft.com/office/word/2020/wordml/sdtdatahash" xmlns:w16="http://schemas.microsoft.com/office/word/2018/wordml" xmlns:w16cid="http://schemas.microsoft.com/office/word/2016/wordml/cid" xmlns:w16cex="http://schemas.microsoft.com/office/word/2018/wordml/cex" xmlns:w="http://schemas.openxmlformats.org/wordprocessingml/2006/main" xmlns:w10="urn:schemas-microsoft-com:office:word" xmlns:v="urn:schemas-microsoft-com:vml" xmlns:o="urn:schemas-microsoft-com:office:office" xmlns:am3d="http://schemas.microsoft.com/office/drawing/2017/model3d" xmlns:aink="http://schemas.microsoft.com/office/drawing/2016/ink" xmlns:cx8="http://schemas.microsoft.com/office/drawing/2016/5/14/chartex" xmlns:cx7="http://schemas.microsoft.com/office/drawing/2016/5/13/chartex" xmlns:cx6="http://schemas.microsoft.com/office/drawing/2016/5/12/chartex" xmlns:cx5="http://schemas.microsoft.com/office/drawing/2016/5/11/chartex" xmlns:cx4="http://schemas.microsoft.com/office/drawing/2016/5/10/chartex" xmlns:cx3="http://schemas.microsoft.com/office/drawing/2016/5/9/chartex" xmlns:cx2="http://schemas.microsoft.com/office/drawing/2015/10/21/chartex" xmlns="" r:embed="rId9"/>
                                   </a:ext>
                                 </a:extLst>
                               </a:blip>
@@ -195,11 +197,7 @@
             <w:spacing w:line="192" w:lineRule="auto"/>
           </w:pPr>
           <w:r>
-            <w:t>
-              <w:r>
-                <w:t>Login Process validator</w:t>
-              </w:r>
-            </w:t>
+            <w:t>Login Process validator</w:t>
           </w:r>
         </w:p>
         <w:p>
@@ -300,12 +298,13 @@
             <w:pStyle w:val="Subtitle"/>
             <w:jc w:val="both"/>
           </w:pPr>
+          <w:proofErr w:type="gramStart"/>
           <w:r>
-            <w:t>
-              <w:r>
-                <w:t>it is an automation to verify hash value</w:t>
-              </w:r>
-            </w:t>
+            <w:t>it</w:t>
+          </w:r>
+          <w:proofErr w:type="gramEnd"/>
+          <w:r>
+            <w:t xml:space="preserve"> is an automation to verify hash value</w:t>
           </w:r>
         </w:p>
         <w:p>
@@ -331,8 +330,8 @@
         <w:p/>
       </w:sdtContent>
     </w:sdt>
-    <w:bookmarkStart w:id="3" w:name="_Toc97211729" w:displacedByCustomXml="next"/>
-    <w:bookmarkStart w:id="4" w:name="_Toc21516078" w:displacedByCustomXml="next"/>
+    <w:bookmarkStart w:id="3" w:name="_Toc21516078" w:displacedByCustomXml="next"/>
+    <w:bookmarkStart w:id="4" w:name="_Toc97211729" w:displacedByCustomXml="next"/>
     <w:sdt>
       <w:sdtPr>
         <w:rPr>
@@ -415,7 +414,6 @@
               <w:color w:val="auto"/>
               <w:sz w:val="22"/>
               <w:szCs w:val="22"/>
-              <w:lang/>
             </w:rPr>
           </w:pPr>
           <w:r>
@@ -512,7 +510,6 @@
               <w:color w:val="auto"/>
               <w:sz w:val="22"/>
               <w:szCs w:val="22"/>
-              <w:lang/>
             </w:rPr>
           </w:pPr>
           <w:hyperlink w:anchor="_Toc97211729" w:history="1">
@@ -589,7 +586,6 @@
               <w:color w:val="auto"/>
               <w:sz w:val="22"/>
               <w:szCs w:val="22"/>
-              <w:lang/>
             </w:rPr>
           </w:pPr>
           <w:hyperlink w:anchor="_Toc97211730" w:history="1">
@@ -610,7 +606,6 @@
                 <w:color w:val="auto"/>
                 <w:sz w:val="22"/>
                 <w:szCs w:val="22"/>
-                <w:lang/>
               </w:rPr>
               <w:tab/>
             </w:r>
@@ -683,7 +678,6 @@
               <w:noProof/>
               <w:color w:val="auto"/>
               <w:sz w:val="22"/>
-              <w:lang/>
             </w:rPr>
           </w:pPr>
           <w:hyperlink w:anchor="_Toc97211731" w:history="1">
@@ -756,7 +750,6 @@
               <w:noProof/>
               <w:color w:val="auto"/>
               <w:sz w:val="22"/>
-              <w:lang/>
             </w:rPr>
           </w:pPr>
           <w:hyperlink w:anchor="_Toc97211732" w:history="1">
@@ -829,7 +822,6 @@
               <w:noProof/>
               <w:color w:val="auto"/>
               <w:sz w:val="22"/>
-              <w:lang/>
             </w:rPr>
           </w:pPr>
           <w:hyperlink w:anchor="_Toc97211733" w:history="1">
@@ -902,7 +894,6 @@
               <w:noProof/>
               <w:color w:val="auto"/>
               <w:sz w:val="22"/>
-              <w:lang/>
             </w:rPr>
           </w:pPr>
           <w:hyperlink w:anchor="_Toc97211734" w:history="1">
@@ -979,7 +970,6 @@
               <w:color w:val="auto"/>
               <w:sz w:val="22"/>
               <w:szCs w:val="22"/>
-              <w:lang/>
             </w:rPr>
           </w:pPr>
           <w:hyperlink w:anchor="_Toc97211735" w:history="1">
@@ -1006,7 +996,6 @@
                 <w:color w:val="auto"/>
                 <w:sz w:val="22"/>
                 <w:szCs w:val="22"/>
-                <w:lang/>
               </w:rPr>
               <w:tab/>
             </w:r>
@@ -1079,7 +1068,6 @@
               <w:noProof/>
               <w:color w:val="auto"/>
               <w:sz w:val="22"/>
-              <w:lang/>
             </w:rPr>
           </w:pPr>
           <w:hyperlink w:anchor="_Toc97211736" w:history="1">
@@ -1152,7 +1140,6 @@
               <w:noProof/>
               <w:color w:val="auto"/>
               <w:sz w:val="22"/>
-              <w:lang/>
             </w:rPr>
           </w:pPr>
           <w:hyperlink w:anchor="_Toc97211737" w:history="1">
@@ -1225,7 +1212,6 @@
               <w:noProof/>
               <w:color w:val="auto"/>
               <w:sz w:val="22"/>
-              <w:lang/>
             </w:rPr>
           </w:pPr>
           <w:hyperlink w:anchor="_Toc97211738" w:history="1">
@@ -1298,7 +1284,6 @@
               <w:noProof/>
               <w:color w:val="auto"/>
               <w:sz w:val="22"/>
-              <w:lang/>
             </w:rPr>
           </w:pPr>
           <w:hyperlink w:anchor="_Toc97211739" w:history="1">
@@ -1386,7 +1371,6 @@
               <w:noProof/>
               <w:color w:val="auto"/>
               <w:sz w:val="22"/>
-              <w:lang/>
             </w:rPr>
           </w:pPr>
           <w:hyperlink w:anchor="_Toc97211740" w:history="1">
@@ -1474,7 +1458,6 @@
               <w:noProof/>
               <w:color w:val="auto"/>
               <w:sz w:val="22"/>
-              <w:lang/>
             </w:rPr>
           </w:pPr>
           <w:hyperlink w:anchor="_Toc97211741" w:history="1">
@@ -1551,7 +1534,6 @@
               <w:color w:val="auto"/>
               <w:sz w:val="22"/>
               <w:szCs w:val="22"/>
-              <w:lang/>
             </w:rPr>
           </w:pPr>
           <w:hyperlink w:anchor="_Toc97211742" w:history="1">
@@ -1572,7 +1554,6 @@
                 <w:color w:val="auto"/>
                 <w:sz w:val="22"/>
                 <w:szCs w:val="22"/>
-                <w:lang/>
               </w:rPr>
               <w:tab/>
             </w:r>
@@ -1645,7 +1626,6 @@
               <w:noProof/>
               <w:color w:val="auto"/>
               <w:sz w:val="22"/>
-              <w:lang/>
             </w:rPr>
           </w:pPr>
           <w:hyperlink w:anchor="_Toc97211743" w:history="1">
@@ -1718,7 +1698,6 @@
               <w:noProof/>
               <w:color w:val="auto"/>
               <w:sz w:val="22"/>
-              <w:lang/>
             </w:rPr>
           </w:pPr>
           <w:hyperlink w:anchor="_Toc97211744" w:history="1">
@@ -1791,7 +1770,6 @@
               <w:noProof/>
               <w:color w:val="auto"/>
               <w:sz w:val="22"/>
-              <w:lang/>
             </w:rPr>
           </w:pPr>
           <w:hyperlink w:anchor="_Toc97211745" w:history="1">
@@ -1864,7 +1842,6 @@
               <w:noProof/>
               <w:color w:val="auto"/>
               <w:sz w:val="22"/>
-              <w:lang/>
             </w:rPr>
           </w:pPr>
           <w:hyperlink w:anchor="_Toc97211746" w:history="1">
@@ -1937,7 +1914,6 @@
               <w:noProof/>
               <w:color w:val="auto"/>
               <w:sz w:val="22"/>
-              <w:lang/>
             </w:rPr>
           </w:pPr>
           <w:hyperlink w:anchor="_Toc97211747" w:history="1">
@@ -2010,7 +1986,6 @@
               <w:noProof/>
               <w:color w:val="auto"/>
               <w:sz w:val="22"/>
-              <w:lang/>
             </w:rPr>
           </w:pPr>
           <w:hyperlink w:anchor="_Toc97211748" w:history="1">
@@ -2098,7 +2073,6 @@
               <w:noProof/>
               <w:color w:val="auto"/>
               <w:sz w:val="22"/>
-              <w:lang/>
             </w:rPr>
           </w:pPr>
           <w:hyperlink w:anchor="_Toc97211749" w:history="1">
@@ -2175,7 +2149,6 @@
               <w:color w:val="auto"/>
               <w:sz w:val="22"/>
               <w:szCs w:val="22"/>
-              <w:lang/>
             </w:rPr>
           </w:pPr>
           <w:hyperlink w:anchor="_Toc97211750" w:history="1">
@@ -2196,7 +2169,6 @@
                 <w:color w:val="auto"/>
                 <w:sz w:val="22"/>
                 <w:szCs w:val="22"/>
-                <w:lang/>
               </w:rPr>
               <w:tab/>
             </w:r>
@@ -2273,7 +2245,6 @@
               <w:color w:val="auto"/>
               <w:sz w:val="22"/>
               <w:szCs w:val="22"/>
-              <w:lang/>
             </w:rPr>
           </w:pPr>
           <w:hyperlink w:anchor="_Toc97211751" w:history="1">
@@ -2294,7 +2265,6 @@
                 <w:color w:val="auto"/>
                 <w:sz w:val="22"/>
                 <w:szCs w:val="22"/>
-                <w:lang/>
               </w:rPr>
               <w:tab/>
             </w:r>
@@ -2763,11 +2733,7 @@
               <w:pStyle w:val="table"/>
             </w:pPr>
             <w:r>
-              <w:t>
-                <w:r>
-                  <w:t>preti</w:t>
-                </w:r>
-              </w:t>
+              <w:t>preti</w:t>
             </w:r>
           </w:p>
         </w:tc>
@@ -3046,17 +3012,7 @@
               <w:pStyle w:val="table"/>
             </w:pPr>
             <w:r>
-              <w:t>
-                <w:r>
-                  <w:t>Login Process validator</w:t>
-                </w:r>
-              </w:t>
-            </w:r>
-            <w:r>
-              <w:t/>
-            </w:r>
-            <w:r>
-              <w:t/>
+              <w:t>Login Process validator</w:t>
             </w:r>
           </w:p>
         </w:tc>
@@ -3112,6 +3068,9 @@
             <w:pPr>
               <w:pStyle w:val="table"/>
             </w:pPr>
+            <w:r>
+              <w:t>onboarding</w:t>
+            </w:r>
           </w:p>
         </w:tc>
       </w:tr>
@@ -3166,6 +3125,9 @@
             <w:pPr>
               <w:pStyle w:val="table"/>
             </w:pPr>
+            <w:r>
+              <w:t>HR</w:t>
+            </w:r>
           </w:p>
         </w:tc>
       </w:tr>
@@ -3228,11 +3190,7 @@
               <w:pStyle w:val="table"/>
             </w:pPr>
             <w:r>
-              <w:t>
-                <w:r>
-                  <w:t>it is an automation to verify hash value</w:t>
-                </w:r>
-              </w:t>
+              <w:t>it is an automation to verify hash value</w:t>
             </w:r>
           </w:p>
         </w:tc>
@@ -3288,6 +3246,9 @@
             <w:pPr>
               <w:pStyle w:val="table"/>
             </w:pPr>
+            <w:r>
+              <w:t>User creation access</w:t>
+            </w:r>
           </w:p>
         </w:tc>
       </w:tr>
@@ -3342,6 +3303,9 @@
             <w:pPr>
               <w:pStyle w:val="table"/>
             </w:pPr>
+            <w:r>
+              <w:t>Yearly once</w:t>
+            </w:r>
           </w:p>
         </w:tc>
       </w:tr>
@@ -3408,6 +3372,9 @@
             <w:pPr>
               <w:pStyle w:val="table"/>
             </w:pPr>
+            <w:r>
+              <w:t>10</w:t>
+            </w:r>
           </w:p>
         </w:tc>
       </w:tr>
@@ -3489,17 +3456,6 @@
             <w:r>
               <w:t>1 min. 14 sec.</w:t>
             </w:r>
-            <w:proofErr w:type="spellStart"/>
-            <w:r>
-              <w:t/>
-            </w:r>
-            <w:r>
-              <w:t/>
-            </w:r>
-            <w:proofErr w:type="spellEnd"/>
-            <w:r>
-              <w:t/>
-            </w:r>
           </w:p>
         </w:tc>
       </w:tr>
@@ -3554,6 +3510,9 @@
             <w:pPr>
               <w:pStyle w:val="table"/>
             </w:pPr>
+            <w:r>
+              <w:t>NA</w:t>
+            </w:r>
           </w:p>
         </w:tc>
       </w:tr>
@@ -3608,6 +3567,9 @@
             <w:pPr>
               <w:pStyle w:val="table"/>
             </w:pPr>
+            <w:r>
+              <w:t>NA</w:t>
+            </w:r>
           </w:p>
         </w:tc>
       </w:tr>
@@ -3662,6 +3624,9 @@
             <w:pPr>
               <w:pStyle w:val="table"/>
             </w:pPr>
+            <w:r>
+              <w:t>1</w:t>
+            </w:r>
           </w:p>
         </w:tc>
       </w:tr>
@@ -3716,6 +3681,9 @@
             <w:pPr>
               <w:pStyle w:val="table"/>
             </w:pPr>
+            <w:r>
+              <w:t>No increase</w:t>
+            </w:r>
           </w:p>
         </w:tc>
       </w:tr>
@@ -3770,6 +3738,9 @@
             <w:pPr>
               <w:pStyle w:val="table"/>
             </w:pPr>
+            <w:r>
+              <w:t>No exceptions</w:t>
+            </w:r>
           </w:p>
         </w:tc>
       </w:tr>
@@ -3824,6 +3795,9 @@
             <w:pPr>
               <w:pStyle w:val="table"/>
             </w:pPr>
+            <w:r>
+              <w:t>Data from website</w:t>
+            </w:r>
           </w:p>
         </w:tc>
       </w:tr>
@@ -3883,6 +3857,17 @@
             <w:pPr>
               <w:pStyle w:val="table"/>
             </w:pPr>
+            <w:r>
+              <w:t xml:space="preserve">Email with successful </w:t>
+            </w:r>
+            <w:r>
+              <w:t xml:space="preserve">(screenshot) </w:t>
+            </w:r>
+            <w:bookmarkStart w:id="19" w:name="_GoBack"/>
+            <w:bookmarkEnd w:id="19"/>
+            <w:r>
+              <w:t xml:space="preserve">items </w:t>
+            </w:r>
           </w:p>
         </w:tc>
       </w:tr>
@@ -3924,8 +3909,8 @@
       <w:pPr>
         <w:pStyle w:val="Heading2"/>
       </w:pPr>
-      <w:bookmarkStart w:id="19" w:name="_Toc536547241"/>
-      <w:bookmarkStart w:id="20" w:name="_Toc97211737"/>
+      <w:bookmarkStart w:id="20" w:name="_Toc536547241"/>
+      <w:bookmarkStart w:id="21" w:name="_Toc97211737"/>
       <w:r>
         <w:lastRenderedPageBreak/>
         <w:t xml:space="preserve">II.2. </w:t>
@@ -3939,8 +3924,8 @@
       <w:r>
         <w:softHyphen/>
       </w:r>
-      <w:bookmarkEnd w:id="19"/>
       <w:bookmarkEnd w:id="20"/>
+      <w:bookmarkEnd w:id="21"/>
     </w:p>
     <w:p>
       <w:r>
@@ -4207,19 +4192,27 @@
       <w:pPr>
         <w:pStyle w:val="Heading2"/>
       </w:pPr>
-      <w:bookmarkStart w:id="21" w:name="_Toc536547242"/>
-      <w:bookmarkStart w:id="22" w:name="_Toc97211738"/>
-      <w:r>
-        <w:t>II.3 A</w:t>
-      </w:r>
-      <w:r>
-        <w:t>s-Is</w:t>
+      <w:bookmarkStart w:id="22" w:name="_Toc536547242"/>
+      <w:bookmarkStart w:id="23" w:name="_Toc97211738"/>
+      <w:r>
+        <w:t xml:space="preserve">II.3 </w:t>
+      </w:r>
+      <w:proofErr w:type="gramStart"/>
+      <w:r>
+        <w:t>A</w:t>
+      </w:r>
+      <w:r>
+        <w:t>s-</w:t>
+      </w:r>
+      <w:proofErr w:type="gramEnd"/>
+      <w:r>
+        <w:t>Is</w:t>
       </w:r>
       <w:r>
         <w:t xml:space="preserve"> Process map</w:t>
       </w:r>
-      <w:bookmarkEnd w:id="21"/>
       <w:bookmarkEnd w:id="22"/>
+      <w:bookmarkEnd w:id="23"/>
     </w:p>
     <w:p>
       <w:pPr>
@@ -4243,17 +4236,26 @@
     </w:p>
     <w:p>
       <w:r>
-        <w:t>This chapter depicts the As</w:t>
+        <w:t xml:space="preserve">This chapter depicts the </w:t>
+      </w:r>
+      <w:proofErr w:type="gramStart"/>
+      <w:r>
+        <w:t>As</w:t>
       </w:r>
       <w:r>
         <w:t>-</w:t>
       </w:r>
+      <w:proofErr w:type="gramEnd"/>
       <w:r>
         <w:t>Is business process at a High Level to enable developers to have a high-level understanding of the current process.</w:t>
       </w:r>
     </w:p>
     <w:p>
       <w:r>
+        <w:rPr>
+          <w:noProof/>
+          <w:lang w:val="en-GB" w:eastAsia="en-GB"/>
+        </w:rPr>
         <w:drawing>
           <wp:inline distT="0" distB="0" distL="0" distR="0">
             <wp:extent cx="4495800" cy="4133850"/>
@@ -4272,7 +4274,7 @@
                     </pic:cNvPicPr>
                   </pic:nvPicPr>
                   <pic:blipFill>
-                    <a:blip r:embed="rId19">
+                    <a:blip r:embed="rId11">
                       <a:extLst>
                         <a:ext uri="{28A0092B-C50C-407E-A947-70E740481C1C}">
                           <a14:useLocalDpi xmlns:a14="http://schemas.microsoft.com/office/drawing/2010/main" val="0"/>
@@ -4311,7 +4313,7 @@
       <w:pPr>
         <w:pStyle w:val="Heading2"/>
       </w:pPr>
-      <w:bookmarkStart w:id="23" w:name="_Toc97211739"/>
+      <w:bookmarkStart w:id="24" w:name="_Toc97211739"/>
       <w:r>
         <w:lastRenderedPageBreak/>
         <w:t>II.</w:t>
@@ -4325,7 +4327,7 @@
       <w:r>
         <w:t xml:space="preserve"> Process statistics</w:t>
       </w:r>
-      <w:bookmarkEnd w:id="23"/>
+      <w:bookmarkEnd w:id="24"/>
     </w:p>
     <w:p>
       <w:pPr>
@@ -4618,14 +4620,6 @@
             <w:r>
               <w:t>1</w:t>
             </w:r>
-            <w:proofErr w:type="spellStart"/>
-            <w:r>
-              <w:t/>
-            </w:r>
-            <w:proofErr w:type="spellEnd"/>
-            <w:r>
-              <w:t/>
-            </w:r>
           </w:p>
         </w:tc>
         <w:tc>
@@ -4640,14 +4634,6 @@
             <w:r>
               <w:t>1</w:t>
             </w:r>
-            <w:proofErr w:type="spellStart"/>
-            <w:r>
-              <w:t/>
-            </w:r>
-            <w:proofErr w:type="spellEnd"/>
-            <w:r>
-              <w:t/>
-            </w:r>
           </w:p>
         </w:tc>
         <w:tc>
@@ -4662,20 +4648,6 @@
             <w:r>
               <w:t>3</w:t>
             </w:r>
-            <w:proofErr w:type="spellStart"/>
-            <w:r>
-              <w:t/>
-            </w:r>
-            <w:r>
-              <w:t/>
-            </w:r>
-            <w:r>
-              <w:t/>
-            </w:r>
-            <w:proofErr w:type="spellEnd"/>
-            <w:r>
-              <w:t/>
-            </w:r>
           </w:p>
         </w:tc>
         <w:tc>
@@ -4690,14 +4662,6 @@
             <w:r>
               <w:t>3</w:t>
             </w:r>
-            <w:proofErr w:type="spellStart"/>
-            <w:r>
-              <w:t/>
-            </w:r>
-            <w:proofErr w:type="spellEnd"/>
-            <w:r>
-              <w:t/>
-            </w:r>
           </w:p>
         </w:tc>
         <w:tc>
@@ -4712,14 +4676,6 @@
             <w:r>
               <w:t>0</w:t>
             </w:r>
-            <w:proofErr w:type="spellStart"/>
-            <w:r>
-              <w:t/>
-            </w:r>
-            <w:proofErr w:type="spellEnd"/>
-            <w:r>
-              <w:t/>
-            </w:r>
           </w:p>
         </w:tc>
         <w:tc>
@@ -4734,14 +4690,6 @@
             <w:r>
               <w:t>0</w:t>
             </w:r>
-            <w:proofErr w:type="spellStart"/>
-            <w:r>
-              <w:t/>
-            </w:r>
-            <w:proofErr w:type="spellEnd"/>
-            <w:r>
-              <w:t/>
-            </w:r>
           </w:p>
         </w:tc>
         <w:tc>
@@ -4756,14 +4704,6 @@
             <w:r>
               <w:t>0</w:t>
             </w:r>
-            <w:proofErr w:type="spellStart"/>
-            <w:r>
-              <w:t/>
-            </w:r>
-            <w:proofErr w:type="spellEnd"/>
-            <w:r>
-              <w:t/>
-            </w:r>
           </w:p>
         </w:tc>
         <w:tc>
@@ -4777,17 +4717,6 @@
             </w:pPr>
             <w:r>
               <w:t>1 min. 14 sec.</w:t>
-            </w:r>
-            <w:proofErr w:type="spellStart"/>
-            <w:r>
-              <w:t/>
-            </w:r>
-            <w:r>
-              <w:t/>
-            </w:r>
-            <w:proofErr w:type="spellEnd"/>
-            <w:r>
-              <w:t/>
             </w:r>
           </w:p>
         </w:tc>
@@ -4919,7 +4848,7 @@
               <w:pStyle w:val="table"/>
             </w:pPr>
             <w:r>
-              <w:t xml:space="preserve">XPERIENCE AI - Login - Google Chrome</w:t>
+              <w:t>XPERIENCE AI - Login - Google Chrome</w:t>
             </w:r>
           </w:p>
         </w:tc>
@@ -4933,15 +4862,7 @@
               <w:pStyle w:val="table"/>
             </w:pPr>
             <w:r>
-              <w:t xml:space="preserve">3</w:t>
-            </w:r>
-            <w:proofErr w:type="spellStart"/>
-            <w:r>
-              <w:t/>
-            </w:r>
-            <w:proofErr w:type="spellEnd"/>
-            <w:r>
-              <w:t/>
+              <w:t>3</w:t>
             </w:r>
           </w:p>
         </w:tc>
@@ -4955,15 +4876,7 @@
               <w:pStyle w:val="table"/>
             </w:pPr>
             <w:r>
-              <w:t xml:space="preserve">0</w:t>
-            </w:r>
-            <w:proofErr w:type="spellStart"/>
-            <w:r>
-              <w:t/>
-            </w:r>
-            <w:proofErr w:type="spellEnd"/>
-            <w:r>
-              <w:t/>
+              <w:t>0</w:t>
             </w:r>
           </w:p>
         </w:tc>
@@ -4977,15 +4890,7 @@
               <w:pStyle w:val="table"/>
             </w:pPr>
             <w:r>
-              <w:t xml:space="preserve">0</w:t>
-            </w:r>
-            <w:proofErr w:type="spellStart"/>
-            <w:r>
-              <w:t/>
-            </w:r>
-            <w:proofErr w:type="spellEnd"/>
-            <w:r>
-              <w:t xml:space="preserve"> </w:t>
+              <w:t xml:space="preserve">0 </w:t>
             </w:r>
           </w:p>
         </w:tc>
@@ -4997,7 +4902,7 @@
           <w:tab w:val="left" w:pos="3815"/>
         </w:tabs>
       </w:pPr>
-      <w:bookmarkStart w:id="24" w:name="_Toc536547243"/>
+      <w:bookmarkStart w:id="25" w:name="_Toc536547243"/>
     </w:p>
     <w:p>
       <w:pPr>
@@ -5031,7 +4936,7 @@
           <w:lang w:val="uk-UA"/>
         </w:rPr>
       </w:pPr>
-      <w:bookmarkStart w:id="25" w:name="_Toc97211740"/>
+      <w:bookmarkStart w:id="26" w:name="_Toc97211740"/>
       <w:r>
         <w:lastRenderedPageBreak/>
         <w:t>II.</w:t>
@@ -5060,8 +4965,8 @@
       <w:r>
         <w:t>s</w:t>
       </w:r>
-      <w:bookmarkEnd w:id="24"/>
       <w:bookmarkEnd w:id="25"/>
+      <w:bookmarkEnd w:id="26"/>
     </w:p>
     <w:p>
       <w:pPr>
@@ -5069,19 +4974,7 @@
         <w:keepNext/>
       </w:pPr>
       <w:r>
-        <w:t xml:space="preserve">XPERIENCE AI - Login -
-Google Chrome</w:t>
-      </w:r>
-      <w:proofErr w:type="spellStart"/>
-      <w:r>
-        <w:t/>
-      </w:r>
-      <w:r>
-        <w:t/>
-      </w:r>
-      <w:proofErr w:type="spellEnd"/>
-      <w:r>
-        <w:t/>
+        <w:t>XPERIENCE AI - Login - Google Chrome</w:t>
       </w:r>
     </w:p>
     <w:tbl>
@@ -5113,20 +5006,6 @@
               <w:pStyle w:val="table"/>
               <w:keepNext/>
             </w:pPr>
-            <w:r>
-              <w:t/>
-            </w:r>
-            <w:proofErr w:type="spellStart"/>
-            <w:r>
-              <w:t/>
-            </w:r>
-            <w:r>
-              <w:t/>
-            </w:r>
-            <w:proofErr w:type="spellEnd"/>
-            <w:r>
-              <w:t/>
-            </w:r>
           </w:p>
         </w:tc>
         <w:tc>
@@ -5145,7 +5024,7 @@
               <w:rPr>
                 <w:b/>
               </w:rPr>
-              <w:t xml:space="preserve">Est. time:</w:t>
+              <w:t>Est. time:</w:t>
             </w:r>
             <w:r>
               <w:rPr>
@@ -5157,27 +5036,7 @@
               <w:rPr>
                 <w:b/>
               </w:rPr>
-              <w:t xml:space="preserve">1 min. 14 sec.</w:t>
-            </w:r>
-            <w:proofErr w:type="spellStart"/>
-            <w:r>
-              <w:rPr>
-                <w:b/>
-              </w:rPr>
-              <w:t/>
-            </w:r>
-            <w:r>
-              <w:rPr>
-                <w:b/>
-              </w:rPr>
-              <w:t/>
-            </w:r>
-            <w:proofErr w:type="spellEnd"/>
-            <w:r>
-              <w:rPr>
-                <w:b/>
-              </w:rPr>
-              <w:t/>
+              <w:t>1 min. 14 sec.</w:t>
             </w:r>
           </w:p>
         </w:tc>
@@ -5197,22 +5056,7 @@
         <w:keepNext/>
       </w:pPr>
       <w:r>
-        <w:t xml:space="preserve">
-          <w:r>
-            <w:t>Extract input information</w:t>
-          </w:r>
-        </w:t>
-      </w:r>
-      <w:proofErr w:type="spellStart"/>
-      <w:r>
-        <w:t/>
-      </w:r>
-      <w:r>
-        <w:t/>
-      </w:r>
-      <w:proofErr w:type="spellEnd"/>
-      <w:r>
-        <w:t/>
+        <w:t>Extract input information</w:t>
       </w:r>
     </w:p>
     <w:tbl>
@@ -5228,8 +5072,8 @@
         <w:tblLook w:val="0600" w:firstRow="0" w:lastRow="0" w:firstColumn="0" w:lastColumn="0" w:noHBand="1" w:noVBand="1"/>
       </w:tblPr>
       <w:tblGrid>
-        <w:gridCol w:w="5954"/>
-        <w:gridCol w:w="3396"/>
+        <w:gridCol w:w="6516"/>
+        <w:gridCol w:w="2834"/>
       </w:tblGrid>
       <w:tr>
         <w:trPr>
@@ -5247,20 +5091,6 @@
                 <w:b/>
               </w:rPr>
             </w:pPr>
-            <w:r>
-              <w:t/>
-            </w:r>
-            <w:proofErr w:type="spellStart"/>
-            <w:r>
-              <w:t/>
-            </w:r>
-            <w:r>
-              <w:t/>
-            </w:r>
-            <w:proofErr w:type="spellEnd"/>
-            <w:r>
-              <w:t/>
-            </w:r>
           </w:p>
         </w:tc>
         <w:tc>
@@ -5285,21 +5115,7 @@
               <w:rPr>
                 <w:b/>
               </w:rPr>
-              <w:t xml:space="preserve">3.4 sec.</w:t>
-            </w:r>
-            <w:proofErr w:type="spellStart"/>
-            <w:r>
-              <w:rPr>
-                <w:b/>
-              </w:rPr>
-              <w:t/>
-            </w:r>
-            <w:proofErr w:type="spellEnd"/>
-            <w:r>
-              <w:rPr>
-                <w:b/>
-              </w:rPr>
-              <w:t/>
+              <w:t>3.4 sec.</w:t>
             </w:r>
           </w:p>
         </w:tc>
@@ -5318,6 +5134,10 @@
               <w:keepNext/>
             </w:pPr>
             <w:r>
+              <w:rPr>
+                <w:noProof/>
+                <w:lang w:val="en-GB" w:eastAsia="en-GB"/>
+              </w:rPr>
               <w:drawing>
                 <wp:inline distT="0" distB="0" distL="0" distR="0">
                   <wp:extent cx="4000500" cy="2143125"/>
@@ -5336,7 +5156,7 @@
                           </pic:cNvPicPr>
                         </pic:nvPicPr>
                         <pic:blipFill>
-                          <a:blip r:embed="rId20">
+                          <a:blip r:embed="rId12" cstate="print">
                             <a:extLst>
                               <a:ext uri="{28A0092B-C50C-407E-A947-70E740481C1C}">
                                 <a14:useLocalDpi xmlns:a14="http://schemas.microsoft.com/office/drawing/2010/main" val="0"/>
@@ -5367,17 +5187,6 @@
                 </wp:inline>
               </w:drawing>
             </w:r>
-            <w:proofErr w:type="spellStart"/>
-            <w:r>
-              <w:t/>
-            </w:r>
-            <w:r>
-              <w:t/>
-            </w:r>
-            <w:proofErr w:type="spellEnd"/>
-            <w:r>
-              <w:t/>
-            </w:r>
           </w:p>
         </w:tc>
         <w:tc>
@@ -5390,15 +5199,7 @@
               <w:keepNext/>
             </w:pPr>
             <w:r>
-              <w:t xml:space="preserve">Action: Click</w:t>
-            </w:r>
-            <w:proofErr w:type="spellStart"/>
-            <w:r>
-              <w:t/>
-            </w:r>
-            <w:proofErr w:type="spellEnd"/>
-            <w:r>
-              <w:t/>
+              <w:t xml:space="preserve">Action: </w:t>
             </w:r>
           </w:p>
           <w:p>
@@ -5421,22 +5222,8 @@
         <w:keepNext/>
       </w:pPr>
       <w:r>
-        <w:t xml:space="preserve">
-          <w:r>
-            <w:t>Process details</w:t>
-          </w:r>
-        </w:t>
-      </w:r>
-      <w:proofErr w:type="spellStart"/>
-      <w:r>
-        <w:t/>
-      </w:r>
-      <w:r>
-        <w:t/>
-      </w:r>
-      <w:proofErr w:type="spellEnd"/>
-      <w:r>
-        <w:t/>
+        <w:lastRenderedPageBreak/>
+        <w:t>Process details</w:t>
       </w:r>
     </w:p>
     <w:tbl>
@@ -5452,8 +5239,8 @@
         <w:tblLook w:val="0600" w:firstRow="0" w:lastRow="0" w:firstColumn="0" w:lastColumn="0" w:noHBand="1" w:noVBand="1"/>
       </w:tblPr>
       <w:tblGrid>
-        <w:gridCol w:w="5954"/>
-        <w:gridCol w:w="3396"/>
+        <w:gridCol w:w="6516"/>
+        <w:gridCol w:w="2834"/>
       </w:tblGrid>
       <w:tr>
         <w:trPr>
@@ -5467,152 +5254,72 @@
             <w:pPr>
               <w:pStyle w:val="table"/>
               <w:keepNext/>
-              <w:b/>
             </w:pPr>
             <w:r>
               <w:t>1. Copy userID</w:t>
-            </w:r>
-            <w:r>
-              <w:t/>
-            </w:r>
-            <w:r>
-              <w:t/>
-            </w:r>
-            <w:r>
-              <w:t/>
             </w:r>
           </w:p>
           <w:p>
             <w:pPr>
               <w:pStyle w:val="table"/>
               <w:keepNext/>
-              <w:b/>
             </w:pPr>
             <w:r>
               <w:t>2. Paste userID</w:t>
-            </w:r>
-            <w:r>
-              <w:t/>
-            </w:r>
-            <w:r>
-              <w:t/>
-            </w:r>
-            <w:r>
-              <w:t/>
             </w:r>
           </w:p>
           <w:p>
             <w:pPr>
               <w:pStyle w:val="table"/>
               <w:keepNext/>
-              <w:b/>
             </w:pPr>
             <w:r>
               <w:t>3. Copy password</w:t>
-            </w:r>
-            <w:r>
-              <w:t/>
-            </w:r>
-            <w:r>
-              <w:t/>
-            </w:r>
-            <w:r>
-              <w:t/>
             </w:r>
           </w:p>
           <w:p>
             <w:pPr>
               <w:pStyle w:val="table"/>
               <w:keepNext/>
-              <w:b/>
             </w:pPr>
             <w:r>
               <w:t>4. Paste password</w:t>
-            </w:r>
-            <w:r>
-              <w:t/>
-            </w:r>
-            <w:r>
-              <w:t/>
-            </w:r>
-            <w:r>
-              <w:t/>
             </w:r>
           </w:p>
           <w:p>
             <w:pPr>
               <w:pStyle w:val="table"/>
               <w:keepNext/>
-              <w:b/>
             </w:pPr>
             <w:r>
               <w:t>5. click on "Validate Password"</w:t>
-            </w:r>
-            <w:r>
-              <w:t/>
-            </w:r>
-            <w:r>
-              <w:t/>
-            </w:r>
-            <w:r>
-              <w:t/>
             </w:r>
           </w:p>
           <w:p>
             <w:pPr>
               <w:pStyle w:val="table"/>
               <w:keepNext/>
-              <w:b/>
             </w:pPr>
             <w:r>
               <w:t>6. Copy Hash value</w:t>
-            </w:r>
-            <w:r>
-              <w:t/>
-            </w:r>
-            <w:r>
-              <w:t/>
-            </w:r>
-            <w:r>
-              <w:t/>
             </w:r>
           </w:p>
           <w:p>
             <w:pPr>
               <w:pStyle w:val="table"/>
               <w:keepNext/>
-              <w:b/>
             </w:pPr>
             <w:r>
               <w:t>7. Paste hash value</w:t>
-            </w:r>
-            <w:r>
-              <w:t/>
-            </w:r>
-            <w:r>
-              <w:t/>
-            </w:r>
-            <w:r>
-              <w:t/>
             </w:r>
           </w:p>
           <w:p>
             <w:pPr>
               <w:pStyle w:val="table"/>
               <w:keepNext/>
-              <w:b/>
             </w:pPr>
             <w:r>
               <w:t>8. Click on verify</w:t>
-            </w:r>
-            <w:r>
-              <w:t/>
-            </w:r>
-            <w:r>
-              <w:t/>
-            </w:r>
-            <w:r>
-              <w:t/>
             </w:r>
           </w:p>
         </w:tc>
@@ -5638,21 +5345,7 @@
               <w:rPr>
                 <w:b/>
               </w:rPr>
-              <w:t xml:space="preserve">6.6 sec.</w:t>
-            </w:r>
-            <w:proofErr w:type="spellStart"/>
-            <w:r>
-              <w:rPr>
-                <w:b/>
-              </w:rPr>
-              <w:t/>
-            </w:r>
-            <w:proofErr w:type="spellEnd"/>
-            <w:r>
-              <w:rPr>
-                <w:b/>
-              </w:rPr>
-              <w:t/>
+              <w:t>6.6 sec.</w:t>
             </w:r>
           </w:p>
         </w:tc>
@@ -5671,6 +5364,10 @@
               <w:keepNext/>
             </w:pPr>
             <w:r>
+              <w:rPr>
+                <w:noProof/>
+                <w:lang w:val="en-GB" w:eastAsia="en-GB"/>
+              </w:rPr>
               <w:drawing>
                 <wp:inline distT="0" distB="0" distL="0" distR="0">
                   <wp:extent cx="4000500" cy="2143125"/>
@@ -5689,7 +5386,7 @@
                           </pic:cNvPicPr>
                         </pic:nvPicPr>
                         <pic:blipFill>
-                          <a:blip r:embed="rId21">
+                          <a:blip r:embed="rId13" cstate="print">
                             <a:extLst>
                               <a:ext uri="{28A0092B-C50C-407E-A947-70E740481C1C}">
                                 <a14:useLocalDpi xmlns:a14="http://schemas.microsoft.com/office/drawing/2010/main" val="0"/>
@@ -5720,17 +5417,6 @@
                 </wp:inline>
               </w:drawing>
             </w:r>
-            <w:proofErr w:type="spellStart"/>
-            <w:r>
-              <w:t/>
-            </w:r>
-            <w:r>
-              <w:t/>
-            </w:r>
-            <w:proofErr w:type="spellEnd"/>
-            <w:r>
-              <w:t/>
-            </w:r>
           </w:p>
         </w:tc>
         <w:tc>
@@ -5743,15 +5429,7 @@
               <w:keepNext/>
             </w:pPr>
             <w:r>
-              <w:t xml:space="preserve">Action: Click</w:t>
-            </w:r>
-            <w:proofErr w:type="spellStart"/>
-            <w:r>
-              <w:t/>
-            </w:r>
-            <w:proofErr w:type="spellEnd"/>
-            <w:r>
-              <w:t/>
+              <w:t>Action: Click</w:t>
             </w:r>
           </w:p>
           <w:p>
@@ -5773,23 +5451,13 @@
         <w:pStyle w:val="Heading5"/>
         <w:keepNext/>
       </w:pPr>
-      <w:r>
-        <w:t xml:space="preserve">
-          <w:r>
-            <w:t>capture screenshot</w:t>
-          </w:r>
-        </w:t>
-      </w:r>
-      <w:proofErr w:type="spellStart"/>
-      <w:r>
-        <w:t/>
-      </w:r>
-      <w:r>
-        <w:t/>
-      </w:r>
-      <w:proofErr w:type="spellEnd"/>
-      <w:r>
-        <w:t/>
+      <w:proofErr w:type="gramStart"/>
+      <w:r>
+        <w:t>capture</w:t>
+      </w:r>
+      <w:proofErr w:type="gramEnd"/>
+      <w:r>
+        <w:t xml:space="preserve"> screenshot</w:t>
       </w:r>
     </w:p>
     <w:tbl>
@@ -5805,8 +5473,8 @@
         <w:tblLook w:val="0600" w:firstRow="0" w:lastRow="0" w:firstColumn="0" w:lastColumn="0" w:noHBand="1" w:noVBand="1"/>
       </w:tblPr>
       <w:tblGrid>
-        <w:gridCol w:w="5954"/>
-        <w:gridCol w:w="3396"/>
+        <w:gridCol w:w="6516"/>
+        <w:gridCol w:w="2834"/>
       </w:tblGrid>
       <w:tr>
         <w:trPr>
@@ -5824,23 +5492,13 @@
                 <w:b/>
               </w:rPr>
             </w:pPr>
-            <w:r>
-              <w:t xml:space="preserve">
-                <w:r>
-                  <w:t>capture screenshot of the table containing data after verification.</w:t>
-                </w:r>
-              </w:t>
-            </w:r>
-            <w:proofErr w:type="spellStart"/>
-            <w:r>
-              <w:t/>
-            </w:r>
-            <w:r>
-              <w:t/>
-            </w:r>
-            <w:proofErr w:type="spellEnd"/>
-            <w:r>
-              <w:t/>
+            <w:proofErr w:type="gramStart"/>
+            <w:r>
+              <w:t>capture</w:t>
+            </w:r>
+            <w:proofErr w:type="gramEnd"/>
+            <w:r>
+              <w:t xml:space="preserve"> screenshot of the table containing data after verification.</w:t>
             </w:r>
           </w:p>
         </w:tc>
@@ -5866,21 +5524,7 @@
               <w:rPr>
                 <w:b/>
               </w:rPr>
-              <w:t xml:space="preserve">1 min. 4 sec.</w:t>
-            </w:r>
-            <w:proofErr w:type="spellStart"/>
-            <w:r>
-              <w:rPr>
-                <w:b/>
-              </w:rPr>
-              <w:t/>
-            </w:r>
-            <w:proofErr w:type="spellEnd"/>
-            <w:r>
-              <w:rPr>
-                <w:b/>
-              </w:rPr>
-              <w:t/>
+              <w:t>1 min. 4 sec.</w:t>
             </w:r>
           </w:p>
         </w:tc>
@@ -5899,6 +5543,10 @@
               <w:keepNext/>
             </w:pPr>
             <w:r>
+              <w:rPr>
+                <w:noProof/>
+                <w:lang w:val="en-GB" w:eastAsia="en-GB"/>
+              </w:rPr>
               <w:drawing>
                 <wp:inline distT="0" distB="0" distL="0" distR="0">
                   <wp:extent cx="4000500" cy="2143125"/>
@@ -5917,7 +5565,7 @@
                           </pic:cNvPicPr>
                         </pic:nvPicPr>
                         <pic:blipFill>
-                          <a:blip r:embed="rId22">
+                          <a:blip r:embed="rId14" cstate="print">
                             <a:extLst>
                               <a:ext uri="{28A0092B-C50C-407E-A947-70E740481C1C}">
                                 <a14:useLocalDpi xmlns:a14="http://schemas.microsoft.com/office/drawing/2010/main" val="0"/>
@@ -5948,17 +5596,6 @@
                 </wp:inline>
               </w:drawing>
             </w:r>
-            <w:proofErr w:type="spellStart"/>
-            <w:r>
-              <w:t/>
-            </w:r>
-            <w:r>
-              <w:t/>
-            </w:r>
-            <w:proofErr w:type="spellEnd"/>
-            <w:r>
-              <w:t/>
-            </w:r>
           </w:p>
         </w:tc>
         <w:tc>
@@ -5971,15 +5608,7 @@
               <w:keepNext/>
             </w:pPr>
             <w:r>
-              <w:t xml:space="preserve">Action: Click</w:t>
-            </w:r>
-            <w:proofErr w:type="spellStart"/>
-            <w:r>
-              <w:t/>
-            </w:r>
-            <w:proofErr w:type="spellEnd"/>
-            <w:r>
-              <w:t/>
+              <w:t>Action: Click</w:t>
             </w:r>
           </w:p>
           <w:p>
@@ -6001,19 +5630,14 @@
         <w:pStyle w:val="Heading4"/>
         <w:keepNext/>
       </w:pPr>
-      <w:r>
-        <w:t xml:space="preserve">send email to vajrang@output.com along with the screenshot of the output.</w:t>
-      </w:r>
-      <w:proofErr w:type="spellStart"/>
-      <w:r>
-        <w:t/>
-      </w:r>
-      <w:r>
-        <w:t/>
-      </w:r>
-      <w:proofErr w:type="spellEnd"/>
-      <w:r>
-        <w:t/>
+      <w:proofErr w:type="gramStart"/>
+      <w:r>
+        <w:lastRenderedPageBreak/>
+        <w:t>send</w:t>
+      </w:r>
+      <w:proofErr w:type="gramEnd"/>
+      <w:r>
+        <w:t xml:space="preserve"> email to vajrang@output.com along with the screenshot of the output.</w:t>
       </w:r>
     </w:p>
     <w:tbl>
@@ -6045,20 +5669,6 @@
               <w:pStyle w:val="table"/>
               <w:keepNext/>
             </w:pPr>
-            <w:r>
-              <w:t/>
-            </w:r>
-            <w:proofErr w:type="spellStart"/>
-            <w:r>
-              <w:t/>
-            </w:r>
-            <w:r>
-              <w:t/>
-            </w:r>
-            <w:proofErr w:type="spellEnd"/>
-            <w:r>
-              <w:t/>
-            </w:r>
           </w:p>
         </w:tc>
         <w:tc>
@@ -6077,7 +5687,7 @@
               <w:rPr>
                 <w:b/>
               </w:rPr>
-              <w:t xml:space="preserve">Est. time:</w:t>
+              <w:t>Est. time:</w:t>
             </w:r>
             <w:r>
               <w:rPr>
@@ -6089,27 +5699,7 @@
               <w:rPr>
                 <w:b/>
               </w:rPr>
-              <w:t xml:space="preserve">0.0 sec.</w:t>
-            </w:r>
-            <w:proofErr w:type="spellStart"/>
-            <w:r>
-              <w:rPr>
-                <w:b/>
-              </w:rPr>
-              <w:t/>
-            </w:r>
-            <w:r>
-              <w:rPr>
-                <w:b/>
-              </w:rPr>
-              <w:t/>
-            </w:r>
-            <w:proofErr w:type="spellEnd"/>
-            <w:r>
-              <w:rPr>
-                <w:b/>
-              </w:rPr>
-              <w:t/>
+              <w:t>0.0 sec.</w:t>
             </w:r>
           </w:p>
         </w:tc>
@@ -6129,18 +5719,7 @@
         <w:keepNext/>
       </w:pPr>
       <w:r>
-        <w:t xml:space="preserve">End</w:t>
-      </w:r>
-      <w:proofErr w:type="spellStart"/>
-      <w:r>
-        <w:t/>
-      </w:r>
-      <w:r>
-        <w:t/>
-      </w:r>
-      <w:proofErr w:type="spellEnd"/>
-      <w:r>
-        <w:t/>
+        <w:t>End</w:t>
       </w:r>
     </w:p>
     <w:tbl>
@@ -6172,20 +5751,6 @@
               <w:pStyle w:val="table"/>
               <w:keepNext/>
             </w:pPr>
-            <w:r>
-              <w:t/>
-            </w:r>
-            <w:proofErr w:type="spellStart"/>
-            <w:r>
-              <w:t/>
-            </w:r>
-            <w:r>
-              <w:t/>
-            </w:r>
-            <w:proofErr w:type="spellEnd"/>
-            <w:r>
-              <w:t/>
-            </w:r>
           </w:p>
         </w:tc>
         <w:tc>
@@ -6204,7 +5769,7 @@
               <w:rPr>
                 <w:b/>
               </w:rPr>
-              <w:t xml:space="preserve">Est. time:</w:t>
+              <w:t>Est. time:</w:t>
             </w:r>
             <w:r>
               <w:rPr>
@@ -6216,27 +5781,7 @@
               <w:rPr>
                 <w:b/>
               </w:rPr>
-              <w:t xml:space="preserve">0.0 sec.</w:t>
-            </w:r>
-            <w:proofErr w:type="spellStart"/>
-            <w:r>
-              <w:rPr>
-                <w:b/>
-              </w:rPr>
-              <w:t/>
-            </w:r>
-            <w:r>
-              <w:rPr>
-                <w:b/>
-              </w:rPr>
-              <w:t/>
-            </w:r>
-            <w:proofErr w:type="spellEnd"/>
-            <w:r>
-              <w:rPr>
-                <w:b/>
-              </w:rPr>
-              <w:t/>
+              <w:t>0.0 sec.</w:t>
             </w:r>
           </w:p>
         </w:tc>
@@ -6273,7 +5818,7 @@
           <w:lang w:val="uk-UA"/>
         </w:rPr>
       </w:pPr>
-      <w:bookmarkStart w:id="26" w:name="_Toc97211741"/>
+      <w:bookmarkStart w:id="27" w:name="_Toc97211741"/>
       <w:r>
         <w:lastRenderedPageBreak/>
         <w:t>II.</w:t>
@@ -6290,7 +5835,7 @@
       <w:r>
         <w:t xml:space="preserve"> Handling</w:t>
       </w:r>
-      <w:bookmarkEnd w:id="26"/>
+      <w:bookmarkEnd w:id="27"/>
     </w:p>
     <w:p>
       <w:pPr>
@@ -6315,8 +5860,8 @@
           <w:numId w:val="4"/>
         </w:numPr>
       </w:pPr>
-      <w:bookmarkStart w:id="27" w:name="_Toc536547245"/>
-      <w:bookmarkStart w:id="28" w:name="_Toc97211742"/>
+      <w:bookmarkStart w:id="28" w:name="_Toc536547245"/>
+      <w:bookmarkStart w:id="29" w:name="_Toc97211742"/>
       <w:r>
         <w:lastRenderedPageBreak/>
         <w:t>T</w:t>
@@ -6327,8 +5872,8 @@
       <w:r>
         <w:t xml:space="preserve"> Process Description</w:t>
       </w:r>
-      <w:bookmarkEnd w:id="27"/>
       <w:bookmarkEnd w:id="28"/>
+      <w:bookmarkEnd w:id="29"/>
     </w:p>
     <w:p>
       <w:pPr>
@@ -6345,8 +5890,8 @@
       <w:pPr>
         <w:pStyle w:val="Heading2"/>
       </w:pPr>
-      <w:bookmarkStart w:id="29" w:name="_Toc536547246"/>
-      <w:bookmarkStart w:id="30" w:name="_Toc97211743"/>
+      <w:bookmarkStart w:id="30" w:name="_Toc536547246"/>
+      <w:bookmarkStart w:id="31" w:name="_Toc97211743"/>
       <w:r>
         <w:t>III.1 T</w:t>
       </w:r>
@@ -6356,8 +5901,8 @@
       <w:r>
         <w:t xml:space="preserve"> Detailed Process Map</w:t>
       </w:r>
-      <w:bookmarkEnd w:id="29"/>
       <w:bookmarkEnd w:id="30"/>
+      <w:bookmarkEnd w:id="31"/>
     </w:p>
     <w:p>
       <w:pPr>
@@ -6522,6 +6067,7 @@
             <w:r>
               <w:rPr>
                 <w:noProof/>
+                <w:lang w:val="en-GB" w:eastAsia="en-GB"/>
               </w:rPr>
               <w:drawing>
                 <wp:inline distT="0" distB="0" distL="0" distR="0" wp14:anchorId="56B74A53" wp14:editId="62974F27">
@@ -6539,7 +6085,7 @@
                           <pic:cNvPicPr/>
                         </pic:nvPicPr>
                         <pic:blipFill>
-                          <a:blip r:embed="rId11"/>
+                          <a:blip r:embed="rId15"/>
                           <a:stretch>
                             <a:fillRect/>
                           </a:stretch>
@@ -6602,6 +6148,7 @@
             <w:r>
               <w:rPr>
                 <w:noProof/>
+                <w:lang w:val="en-GB" w:eastAsia="en-GB"/>
               </w:rPr>
               <w:drawing>
                 <wp:inline distT="0" distB="0" distL="0" distR="0" wp14:anchorId="2AF8C1B5" wp14:editId="0C52C7F0">
@@ -6619,13 +6166,13 @@
                           <pic:cNvPicPr/>
                         </pic:nvPicPr>
                         <pic:blipFill>
-                          <a:blip r:embed="rId12">
+                          <a:blip r:embed="rId16" cstate="print">
                             <a:extLst>
                               <a:ext uri="{28A0092B-C50C-407E-A947-70E740481C1C}">
                                 <a14:useLocalDpi xmlns:a14="http://schemas.microsoft.com/office/drawing/2010/main" val="0"/>
                               </a:ext>
                               <a:ext uri="{96DAC541-7B7A-43D3-8B79-37D633B846F1}">
-                                <asvg:svgBlip xmlns:asvg="http://schemas.microsoft.com/office/drawing/2016/SVG/main" r:embed="rId13"/>
+                                <asvg:svgBlip xmlns:asvg="http://schemas.microsoft.com/office/drawing/2016/SVG/main" xmlns:w16sdtdh="http://schemas.microsoft.com/office/word/2020/wordml/sdtdatahash" xmlns:w16="http://schemas.microsoft.com/office/word/2018/wordml" xmlns:w16cid="http://schemas.microsoft.com/office/word/2016/wordml/cid" xmlns:w16cex="http://schemas.microsoft.com/office/word/2018/wordml/cex" xmlns:w="http://schemas.openxmlformats.org/wordprocessingml/2006/main" xmlns:w10="urn:schemas-microsoft-com:office:word" xmlns:v="urn:schemas-microsoft-com:vml" xmlns:o="urn:schemas-microsoft-com:office:office" xmlns:am3d="http://schemas.microsoft.com/office/drawing/2017/model3d" xmlns:aink="http://schemas.microsoft.com/office/drawing/2016/ink" xmlns:cx8="http://schemas.microsoft.com/office/drawing/2016/5/14/chartex" xmlns:cx7="http://schemas.microsoft.com/office/drawing/2016/5/13/chartex" xmlns:cx6="http://schemas.microsoft.com/office/drawing/2016/5/12/chartex" xmlns:cx5="http://schemas.microsoft.com/office/drawing/2016/5/11/chartex" xmlns:cx4="http://schemas.microsoft.com/office/drawing/2016/5/10/chartex" xmlns:cx3="http://schemas.microsoft.com/office/drawing/2016/5/9/chartex" xmlns:cx2="http://schemas.microsoft.com/office/drawing/2015/10/21/chartex" xmlns="" r:embed="rId17"/>
                               </a:ext>
                             </a:extLst>
                           </a:blip>
@@ -6688,6 +6235,7 @@
             <w:r>
               <w:rPr>
                 <w:noProof/>
+                <w:lang w:val="en-GB" w:eastAsia="en-GB"/>
               </w:rPr>
               <w:drawing>
                 <wp:inline distT="0" distB="0" distL="0" distR="0" wp14:anchorId="43303785" wp14:editId="053CC94C">
@@ -6705,13 +6253,13 @@
                           <pic:cNvPicPr/>
                         </pic:nvPicPr>
                         <pic:blipFill>
-                          <a:blip r:embed="rId14">
+                          <a:blip r:embed="rId18" cstate="print">
                             <a:extLst>
                               <a:ext uri="{28A0092B-C50C-407E-A947-70E740481C1C}">
                                 <a14:useLocalDpi xmlns:a14="http://schemas.microsoft.com/office/drawing/2010/main" val="0"/>
                               </a:ext>
                               <a:ext uri="{96DAC541-7B7A-43D3-8B79-37D633B846F1}">
-                                <asvg:svgBlip xmlns:asvg="http://schemas.microsoft.com/office/drawing/2016/SVG/main" r:embed="rId15"/>
+                                <asvg:svgBlip xmlns:asvg="http://schemas.microsoft.com/office/drawing/2016/SVG/main" xmlns:w16sdtdh="http://schemas.microsoft.com/office/word/2020/wordml/sdtdatahash" xmlns:w16="http://schemas.microsoft.com/office/word/2018/wordml" xmlns:w16cid="http://schemas.microsoft.com/office/word/2016/wordml/cid" xmlns:w16cex="http://schemas.microsoft.com/office/word/2018/wordml/cex" xmlns:w="http://schemas.openxmlformats.org/wordprocessingml/2006/main" xmlns:w10="urn:schemas-microsoft-com:office:word" xmlns:v="urn:schemas-microsoft-com:vml" xmlns:o="urn:schemas-microsoft-com:office:office" xmlns:am3d="http://schemas.microsoft.com/office/drawing/2017/model3d" xmlns:aink="http://schemas.microsoft.com/office/drawing/2016/ink" xmlns:cx8="http://schemas.microsoft.com/office/drawing/2016/5/14/chartex" xmlns:cx7="http://schemas.microsoft.com/office/drawing/2016/5/13/chartex" xmlns:cx6="http://schemas.microsoft.com/office/drawing/2016/5/12/chartex" xmlns:cx5="http://schemas.microsoft.com/office/drawing/2016/5/11/chartex" xmlns:cx4="http://schemas.microsoft.com/office/drawing/2016/5/10/chartex" xmlns:cx3="http://schemas.microsoft.com/office/drawing/2016/5/9/chartex" xmlns:cx2="http://schemas.microsoft.com/office/drawing/2015/10/21/chartex" xmlns="" r:embed="rId19"/>
                               </a:ext>
                             </a:extLst>
                           </a:blip>
@@ -6768,8 +6316,8 @@
       <w:pPr>
         <w:pStyle w:val="Heading2"/>
       </w:pPr>
-      <w:bookmarkStart w:id="31" w:name="_Toc536547247"/>
-      <w:bookmarkStart w:id="32" w:name="_Toc97211744"/>
+      <w:bookmarkStart w:id="32" w:name="_Toc536547247"/>
+      <w:bookmarkStart w:id="33" w:name="_Toc97211744"/>
       <w:r>
         <w:t xml:space="preserve">III.2 Parallel Initiatives/ Overlap (if </w:t>
       </w:r>
@@ -6779,8 +6327,8 @@
       <w:r>
         <w:t>)</w:t>
       </w:r>
-      <w:bookmarkEnd w:id="31"/>
       <w:bookmarkEnd w:id="32"/>
+      <w:bookmarkEnd w:id="33"/>
     </w:p>
     <w:p>
       <w:pPr>
@@ -6859,12 +6407,12 @@
         <w:tblLook w:val="0600" w:firstRow="0" w:lastRow="0" w:firstColumn="0" w:lastColumn="0" w:noHBand="1" w:noVBand="1"/>
       </w:tblPr>
       <w:tblGrid>
-        <w:gridCol w:w="715"/>
-        <w:gridCol w:w="2366"/>
-        <w:gridCol w:w="1389"/>
-        <w:gridCol w:w="1731"/>
-        <w:gridCol w:w="1489"/>
-        <w:gridCol w:w="1660"/>
+        <w:gridCol w:w="718"/>
+        <w:gridCol w:w="2381"/>
+        <w:gridCol w:w="1404"/>
+        <w:gridCol w:w="1746"/>
+        <w:gridCol w:w="1426"/>
+        <w:gridCol w:w="1675"/>
       </w:tblGrid>
       <w:tr>
         <w:trPr>
@@ -7066,10 +6614,18 @@
       <w:pPr>
         <w:pStyle w:val="Heading2"/>
       </w:pPr>
-      <w:bookmarkStart w:id="33" w:name="_Toc536547248"/>
-      <w:bookmarkStart w:id="34" w:name="_Toc97211745"/>
-      <w:r>
-        <w:t xml:space="preserve">III.3 In Scope </w:t>
+      <w:bookmarkStart w:id="34" w:name="_Toc536547248"/>
+      <w:bookmarkStart w:id="35" w:name="_Toc97211745"/>
+      <w:r>
+        <w:t xml:space="preserve">III.3 </w:t>
+      </w:r>
+      <w:proofErr w:type="gramStart"/>
+      <w:r>
+        <w:t>In</w:t>
+      </w:r>
+      <w:proofErr w:type="gramEnd"/>
+      <w:r>
+        <w:t xml:space="preserve"> Scope </w:t>
       </w:r>
       <w:r>
         <w:t>of</w:t>
@@ -7077,13 +6633,14 @@
       <w:r>
         <w:t xml:space="preserve"> RPA</w:t>
       </w:r>
-      <w:bookmarkEnd w:id="33"/>
       <w:bookmarkEnd w:id="34"/>
+      <w:bookmarkEnd w:id="35"/>
     </w:p>
     <w:p>
       <w:r>
         <w:t xml:space="preserve">The activities </w:t>
       </w:r>
+      <w:proofErr w:type="gramStart"/>
       <w:r>
         <w:rPr>
           <w:b/>
@@ -7094,7 +6651,14 @@
         <w:rPr>
           <w:b/>
         </w:rPr>
-        <w:t>n scope of RPA</w:t>
+        <w:t>n</w:t>
+      </w:r>
+      <w:proofErr w:type="gramEnd"/>
+      <w:r>
+        <w:rPr>
+          <w:b/>
+        </w:rPr>
+        <w:t xml:space="preserve"> scope of RPA</w:t>
       </w:r>
       <w:r>
         <w:t>, are listed here:</w:t>
@@ -7124,8 +6688,8 @@
       <w:pPr>
         <w:pStyle w:val="Heading2"/>
       </w:pPr>
-      <w:bookmarkStart w:id="35" w:name="_Toc536547249"/>
-      <w:bookmarkStart w:id="36" w:name="_Toc97211746"/>
+      <w:bookmarkStart w:id="36" w:name="_Toc536547249"/>
+      <w:bookmarkStart w:id="37" w:name="_Toc97211746"/>
       <w:r>
         <w:lastRenderedPageBreak/>
         <w:t xml:space="preserve">III.4 Out of Scope </w:t>
@@ -7136,8 +6700,8 @@
       <w:r>
         <w:t xml:space="preserve"> RPA</w:t>
       </w:r>
-      <w:bookmarkEnd w:id="35"/>
       <w:bookmarkEnd w:id="36"/>
+      <w:bookmarkEnd w:id="37"/>
     </w:p>
     <w:p>
       <w:r>
@@ -7175,11 +6739,11 @@
         <w:tblLook w:val="0600" w:firstRow="0" w:lastRow="0" w:firstColumn="0" w:lastColumn="0" w:noHBand="1" w:noVBand="1"/>
       </w:tblPr>
       <w:tblGrid>
-        <w:gridCol w:w="1419"/>
-        <w:gridCol w:w="2511"/>
-        <w:gridCol w:w="1632"/>
-        <w:gridCol w:w="2056"/>
-        <w:gridCol w:w="1732"/>
+        <w:gridCol w:w="1366"/>
+        <w:gridCol w:w="2553"/>
+        <w:gridCol w:w="1674"/>
+        <w:gridCol w:w="2098"/>
+        <w:gridCol w:w="1659"/>
       </w:tblGrid>
       <w:tr>
         <w:trPr>
@@ -7466,13 +7030,13 @@
       <w:pPr>
         <w:pStyle w:val="Heading2"/>
       </w:pPr>
-      <w:bookmarkStart w:id="37" w:name="_Toc536547250"/>
-      <w:bookmarkStart w:id="38" w:name="_Toc97211747"/>
+      <w:bookmarkStart w:id="38" w:name="_Toc536547250"/>
+      <w:bookmarkStart w:id="39" w:name="_Toc97211747"/>
       <w:r>
         <w:t>III.5 Business Exceptions Handling</w:t>
       </w:r>
-      <w:bookmarkEnd w:id="37"/>
       <w:bookmarkEnd w:id="38"/>
+      <w:bookmarkEnd w:id="39"/>
     </w:p>
     <w:p>
       <w:r>
@@ -7636,11 +7200,11 @@
         <w:tblLook w:val="0600" w:firstRow="0" w:lastRow="0" w:firstColumn="0" w:lastColumn="0" w:noHBand="1" w:noVBand="1"/>
       </w:tblPr>
       <w:tblGrid>
-        <w:gridCol w:w="655"/>
-        <w:gridCol w:w="2919"/>
-        <w:gridCol w:w="925"/>
-        <w:gridCol w:w="2068"/>
-        <w:gridCol w:w="2783"/>
+        <w:gridCol w:w="661"/>
+        <w:gridCol w:w="2925"/>
+        <w:gridCol w:w="901"/>
+        <w:gridCol w:w="2074"/>
+        <w:gridCol w:w="2789"/>
       </w:tblGrid>
       <w:tr>
         <w:trPr>
@@ -7810,7 +7374,6 @@
     </w:p>
     <w:p>
       <w:r>
-        <w:lastRenderedPageBreak/>
         <w:t>For all other unanticipated or unknown business (process) exceptions, the robot should:</w:t>
       </w:r>
     </w:p>
@@ -7818,8 +7381,8 @@
       <w:pPr>
         <w:pStyle w:val="Heading2"/>
       </w:pPr>
-      <w:bookmarkStart w:id="39" w:name="_Toc536547251"/>
-      <w:bookmarkStart w:id="40" w:name="_Toc97211748"/>
+      <w:bookmarkStart w:id="40" w:name="_Toc536547251"/>
+      <w:bookmarkStart w:id="41" w:name="_Toc97211748"/>
       <w:r>
         <w:t>III.6</w:t>
       </w:r>
@@ -7834,11 +7397,12 @@
       <w:r>
         <w:t>Application Error and Exception Handling</w:t>
       </w:r>
-      <w:bookmarkEnd w:id="39"/>
       <w:bookmarkEnd w:id="40"/>
+      <w:bookmarkEnd w:id="41"/>
     </w:p>
     <w:p>
       <w:r>
+        <w:lastRenderedPageBreak/>
         <w:t xml:space="preserve">A comprehensive list of all errors, warnings or notifications should be consolidated here with the description and action </w:t>
       </w:r>
       <w:r>
@@ -7870,9 +7434,9 @@
         <w:tblLook w:val="0600" w:firstRow="0" w:lastRow="0" w:firstColumn="0" w:lastColumn="0" w:noHBand="1" w:noVBand="1"/>
       </w:tblPr>
       <w:tblGrid>
-        <w:gridCol w:w="2040"/>
-        <w:gridCol w:w="2974"/>
-        <w:gridCol w:w="4336"/>
+        <w:gridCol w:w="1951"/>
+        <w:gridCol w:w="3018"/>
+        <w:gridCol w:w="4381"/>
       </w:tblGrid>
       <w:tr>
         <w:trPr>
@@ -8105,11 +7669,11 @@
         <w:tblLook w:val="0600" w:firstRow="0" w:lastRow="0" w:firstColumn="0" w:lastColumn="0" w:noHBand="1" w:noVBand="1"/>
       </w:tblPr>
       <w:tblGrid>
-        <w:gridCol w:w="687"/>
-        <w:gridCol w:w="1678"/>
-        <w:gridCol w:w="1681"/>
-        <w:gridCol w:w="1501"/>
-        <w:gridCol w:w="3803"/>
+        <w:gridCol w:w="708"/>
+        <w:gridCol w:w="1700"/>
+        <w:gridCol w:w="1702"/>
+        <w:gridCol w:w="1416"/>
+        <w:gridCol w:w="3824"/>
       </w:tblGrid>
       <w:tr>
         <w:trPr>
@@ -8361,14 +7925,14 @@
       <w:pPr>
         <w:pStyle w:val="Heading2"/>
       </w:pPr>
-      <w:bookmarkStart w:id="41" w:name="_Toc536547252"/>
-      <w:bookmarkStart w:id="42" w:name="_Toc97211749"/>
+      <w:bookmarkStart w:id="42" w:name="_Toc536547252"/>
+      <w:bookmarkStart w:id="43" w:name="_Toc97211749"/>
       <w:r>
         <w:lastRenderedPageBreak/>
         <w:t>III.7 Reporting</w:t>
       </w:r>
-      <w:bookmarkEnd w:id="41"/>
       <w:bookmarkEnd w:id="42"/>
+      <w:bookmarkEnd w:id="43"/>
     </w:p>
     <w:tbl>
       <w:tblPr>
@@ -8380,11 +7944,11 @@
         <w:tblLook w:val="0600" w:firstRow="0" w:lastRow="0" w:firstColumn="0" w:lastColumn="0" w:noHBand="1" w:noVBand="1"/>
       </w:tblPr>
       <w:tblGrid>
-        <w:gridCol w:w="553"/>
-        <w:gridCol w:w="1545"/>
-        <w:gridCol w:w="1328"/>
-        <w:gridCol w:w="3667"/>
-        <w:gridCol w:w="2257"/>
+        <w:gridCol w:w="567"/>
+        <w:gridCol w:w="1558"/>
+        <w:gridCol w:w="1275"/>
+        <w:gridCol w:w="3680"/>
+        <w:gridCol w:w="2270"/>
       </w:tblGrid>
       <w:tr>
         <w:trPr>
@@ -9018,13 +8582,13 @@
         </w:numPr>
         <w:ind w:left="0" w:firstLine="0"/>
       </w:pPr>
-      <w:bookmarkStart w:id="43" w:name="_Toc536547253"/>
-      <w:bookmarkStart w:id="44" w:name="_Toc97211750"/>
+      <w:bookmarkStart w:id="44" w:name="_Toc536547253"/>
+      <w:bookmarkStart w:id="45" w:name="_Toc97211750"/>
       <w:r>
         <w:t>Other Observations</w:t>
       </w:r>
-      <w:bookmarkEnd w:id="43"/>
       <w:bookmarkEnd w:id="44"/>
+      <w:bookmarkEnd w:id="45"/>
     </w:p>
     <w:p>
       <w:r>
@@ -9084,8 +8648,8 @@
         </w:numPr>
         <w:ind w:left="0" w:firstLine="0"/>
       </w:pPr>
-      <w:bookmarkStart w:id="45" w:name="_Toc536547254"/>
-      <w:bookmarkStart w:id="46" w:name="_Toc97211751"/>
+      <w:bookmarkStart w:id="46" w:name="_Toc536547254"/>
+      <w:bookmarkStart w:id="47" w:name="_Toc97211751"/>
       <w:r>
         <w:lastRenderedPageBreak/>
         <w:t>Additional</w:t>
@@ -9093,8 +8657,8 @@
       <w:r>
         <w:t xml:space="preserve"> sources of process documentation</w:t>
       </w:r>
-      <w:bookmarkEnd w:id="45"/>
       <w:bookmarkEnd w:id="46"/>
+      <w:bookmarkEnd w:id="47"/>
     </w:p>
     <w:p>
       <w:r>
@@ -9412,7 +8976,7 @@
       </w:r>
     </w:p>
     <w:sectPr>
-      <w:footerReference w:type="first" r:id="rId16"/>
+      <w:footerReference w:type="first" r:id="rId20"/>
       <w:type w:val="continuous"/>
       <w:pgSz w:w="12240" w:h="15840" w:code="1"/>
       <w:pgMar w:top="1440" w:right="1440" w:bottom="1440" w:left="1440" w:header="720" w:footer="0" w:gutter="0"/>
@@ -9426,7 +8990,7 @@
 </file>
 
 <file path=word/endnotes.xml><?xml version="1.0" encoding="utf-8"?>
-<w:endnotes xmlns:wpc="http://schemas.microsoft.com/office/word/2010/wordprocessingCanvas" xmlns:cx="http://schemas.microsoft.com/office/drawing/2014/chartex" xmlns:cx1="http://schemas.microsoft.com/office/drawing/2015/9/8/chartex" xmlns:cx2="http://schemas.microsoft.com/office/drawing/2015/10/21/chartex" xmlns:cx3="http://schemas.microsoft.com/office/drawing/2016/5/9/chartex" xmlns:cx4="http://schemas.microsoft.com/office/drawing/2016/5/10/chartex" xmlns:cx5="http://schemas.microsoft.com/office/drawing/2016/5/11/chartex" xmlns:cx6="http://schemas.microsoft.com/office/drawing/2016/5/12/chartex" xmlns:cx7="http://schemas.microsoft.com/office/drawing/2016/5/13/chartex" xmlns:cx8="http://schemas.microsoft.com/office/drawing/2016/5/14/chartex" xmlns:mc="http://schemas.openxmlformats.org/markup-compatibility/2006" xmlns:aink="http://schemas.microsoft.com/office/drawing/2016/ink" xmlns:am3d="http://schemas.microsoft.com/office/drawing/2017/model3d" xmlns:o="urn:schemas-microsoft-com:office:office" xmlns:r="http://schemas.openxmlformats.org/officeDocument/2006/relationships" xmlns:m="http://schemas.openxmlformats.org/officeDocument/2006/math" xmlns:v="urn:schemas-microsoft-com:vml" xmlns:wp14="http://schemas.microsoft.com/office/word/2010/wordprocessingDrawing" xmlns:wp="http://schemas.openxmlformats.org/drawingml/2006/wordprocessingDrawing" xmlns:w10="urn:schemas-microsoft-com:office:word" xmlns:w="http://schemas.openxmlformats.org/wordprocessingml/2006/main" xmlns:w14="http://schemas.microsoft.com/office/word/2010/wordml" xmlns:w15="http://schemas.microsoft.com/office/word/2012/wordml" xmlns:w16cex="http://schemas.microsoft.com/office/word/2018/wordml/cex" xmlns:w16cid="http://schemas.microsoft.com/office/word/2016/wordml/cid" xmlns:w16="http://schemas.microsoft.com/office/word/2018/wordml" xmlns:w16sdtdh="http://schemas.microsoft.com/office/word/2020/wordml/sdtdatahash" xmlns:w16se="http://schemas.microsoft.com/office/word/2015/wordml/symex" xmlns:wpg="http://schemas.microsoft.com/office/word/2010/wordprocessingGroup" xmlns:wpi="http://schemas.microsoft.com/office/word/2010/wordprocessingInk" xmlns:wne="http://schemas.microsoft.com/office/word/2006/wordml" xmlns:wps="http://schemas.microsoft.com/office/word/2010/wordprocessingShape" mc:Ignorable="w14 w15 w16se w16cid w16 w16cex w16sdtdh wp14">
+<w:endnotes xmlns:wpc="http://schemas.microsoft.com/office/word/2010/wordprocessingCanvas" xmlns:cx="http://schemas.microsoft.com/office/drawing/2014/chartex" xmlns:cx1="http://schemas.microsoft.com/office/drawing/2015/9/8/chartex" xmlns:mc="http://schemas.openxmlformats.org/markup-compatibility/2006" xmlns:o="urn:schemas-microsoft-com:office:office" xmlns:r="http://schemas.openxmlformats.org/officeDocument/2006/relationships" xmlns:m="http://schemas.openxmlformats.org/officeDocument/2006/math" xmlns:v="urn:schemas-microsoft-com:vml" xmlns:wp14="http://schemas.microsoft.com/office/word/2010/wordprocessingDrawing" xmlns:wp="http://schemas.openxmlformats.org/drawingml/2006/wordprocessingDrawing" xmlns:w10="urn:schemas-microsoft-com:office:word" xmlns:w="http://schemas.openxmlformats.org/wordprocessingml/2006/main" xmlns:w14="http://schemas.microsoft.com/office/word/2010/wordml" xmlns:w15="http://schemas.microsoft.com/office/word/2012/wordml" xmlns:w16se="http://schemas.microsoft.com/office/word/2015/wordml/symex" xmlns:wpg="http://schemas.microsoft.com/office/word/2010/wordprocessingGroup" xmlns:wpi="http://schemas.microsoft.com/office/word/2010/wordprocessingInk" xmlns:wne="http://schemas.microsoft.com/office/word/2006/wordml" xmlns:wps="http://schemas.microsoft.com/office/word/2010/wordprocessingShape" mc:Ignorable="w14 w15 w16se wp14">
   <w:endnote w:type="separator" w:id="-1">
     <w:p>
       <w:r>
@@ -9445,7 +9009,7 @@
 </file>
 
 <file path=word/footer1.xml><?xml version="1.0" encoding="utf-8"?>
-<w:ftr xmlns:wpc="http://schemas.microsoft.com/office/word/2010/wordprocessingCanvas" xmlns:cx="http://schemas.microsoft.com/office/drawing/2014/chartex" xmlns:cx1="http://schemas.microsoft.com/office/drawing/2015/9/8/chartex" xmlns:cx2="http://schemas.microsoft.com/office/drawing/2015/10/21/chartex" xmlns:cx3="http://schemas.microsoft.com/office/drawing/2016/5/9/chartex" xmlns:cx4="http://schemas.microsoft.com/office/drawing/2016/5/10/chartex" xmlns:cx5="http://schemas.microsoft.com/office/drawing/2016/5/11/chartex" xmlns:cx6="http://schemas.microsoft.com/office/drawing/2016/5/12/chartex" xmlns:cx7="http://schemas.microsoft.com/office/drawing/2016/5/13/chartex" xmlns:cx8="http://schemas.microsoft.com/office/drawing/2016/5/14/chartex" xmlns:mc="http://schemas.openxmlformats.org/markup-compatibility/2006" xmlns:aink="http://schemas.microsoft.com/office/drawing/2016/ink" xmlns:am3d="http://schemas.microsoft.com/office/drawing/2017/model3d" xmlns:o="urn:schemas-microsoft-com:office:office" xmlns:r="http://schemas.openxmlformats.org/officeDocument/2006/relationships" xmlns:m="http://schemas.openxmlformats.org/officeDocument/2006/math" xmlns:v="urn:schemas-microsoft-com:vml" xmlns:wp14="http://schemas.microsoft.com/office/word/2010/wordprocessingDrawing" xmlns:wp="http://schemas.openxmlformats.org/drawingml/2006/wordprocessingDrawing" xmlns:w10="urn:schemas-microsoft-com:office:word" xmlns:w="http://schemas.openxmlformats.org/wordprocessingml/2006/main" xmlns:w14="http://schemas.microsoft.com/office/word/2010/wordml" xmlns:w15="http://schemas.microsoft.com/office/word/2012/wordml" xmlns:w16cex="http://schemas.microsoft.com/office/word/2018/wordml/cex" xmlns:w16cid="http://schemas.microsoft.com/office/word/2016/wordml/cid" xmlns:w16="http://schemas.microsoft.com/office/word/2018/wordml" xmlns:w16sdtdh="http://schemas.microsoft.com/office/word/2020/wordml/sdtdatahash" xmlns:w16se="http://schemas.microsoft.com/office/word/2015/wordml/symex" xmlns:wpg="http://schemas.microsoft.com/office/word/2010/wordprocessingGroup" xmlns:wpi="http://schemas.microsoft.com/office/word/2010/wordprocessingInk" xmlns:wne="http://schemas.microsoft.com/office/word/2006/wordml" xmlns:wps="http://schemas.microsoft.com/office/word/2010/wordprocessingShape" mc:Ignorable="w14 w15 w16se w16cid w16 w16cex w16sdtdh wp14">
+<w:ftr xmlns:wpc="http://schemas.microsoft.com/office/word/2010/wordprocessingCanvas" xmlns:cx="http://schemas.microsoft.com/office/drawing/2014/chartex" xmlns:cx1="http://schemas.microsoft.com/office/drawing/2015/9/8/chartex" xmlns:mc="http://schemas.openxmlformats.org/markup-compatibility/2006" xmlns:o="urn:schemas-microsoft-com:office:office" xmlns:r="http://schemas.openxmlformats.org/officeDocument/2006/relationships" xmlns:m="http://schemas.openxmlformats.org/officeDocument/2006/math" xmlns:v="urn:schemas-microsoft-com:vml" xmlns:wp14="http://schemas.microsoft.com/office/word/2010/wordprocessingDrawing" xmlns:wp="http://schemas.openxmlformats.org/drawingml/2006/wordprocessingDrawing" xmlns:w10="urn:schemas-microsoft-com:office:word" xmlns:w="http://schemas.openxmlformats.org/wordprocessingml/2006/main" xmlns:w14="http://schemas.microsoft.com/office/word/2010/wordml" xmlns:w15="http://schemas.microsoft.com/office/word/2012/wordml" xmlns:w16se="http://schemas.microsoft.com/office/word/2015/wordml/symex" xmlns:wpg="http://schemas.microsoft.com/office/word/2010/wordprocessingGroup" xmlns:wpi="http://schemas.microsoft.com/office/word/2010/wordprocessingInk" xmlns:wne="http://schemas.microsoft.com/office/word/2006/wordml" xmlns:wps="http://schemas.microsoft.com/office/word/2010/wordprocessingShape" mc:Ignorable="w14 w15 w16se wp14">
   <w:p>
     <w:pPr>
       <w:pStyle w:val="Footer"/>
@@ -9453,6 +9017,7 @@
     <w:r>
       <w:rPr>
         <w:noProof/>
+        <w:lang w:val="en-GB" w:eastAsia="en-GB"/>
       </w:rPr>
       <mc:AlternateContent>
         <mc:Choice Requires="wps">
@@ -9534,7 +9099,7 @@
             </wp:anchor>
           </w:drawing>
         </mc:Choice>
-        <mc:Fallback>
+        <mc:Fallback xmlns:w16sdtdh="http://schemas.microsoft.com/office/word/2020/wordml/sdtdatahash" xmlns:w16="http://schemas.microsoft.com/office/word/2018/wordml" xmlns:w16cid="http://schemas.microsoft.com/office/word/2016/wordml/cid" xmlns:w16cex="http://schemas.microsoft.com/office/word/2018/wordml/cex" xmlns:am3d="http://schemas.microsoft.com/office/drawing/2017/model3d" xmlns:aink="http://schemas.microsoft.com/office/drawing/2016/ink" xmlns:cx8="http://schemas.microsoft.com/office/drawing/2016/5/14/chartex" xmlns:cx7="http://schemas.microsoft.com/office/drawing/2016/5/13/chartex" xmlns:cx6="http://schemas.microsoft.com/office/drawing/2016/5/12/chartex" xmlns:cx5="http://schemas.microsoft.com/office/drawing/2016/5/11/chartex" xmlns:cx4="http://schemas.microsoft.com/office/drawing/2016/5/10/chartex" xmlns:cx3="http://schemas.microsoft.com/office/drawing/2016/5/9/chartex" xmlns:cx2="http://schemas.microsoft.com/office/drawing/2015/10/21/chartex">
           <w:pict>
             <v:rect w14:anchorId="2849BCF5" id="Rectangle 8" o:spid="_x0000_s1026" style="position:absolute;margin-left:-27.25pt;margin-top:-101.35pt;width:518.65pt;height:63.5pt;z-index:-251655168;visibility:visible;mso-wrap-style:square;mso-width-percent:0;mso-height-percent:0;mso-wrap-distance-left:9pt;mso-wrap-distance-top:0;mso-wrap-distance-right:9pt;mso-wrap-distance-bottom:0;mso-position-horizontal:absolute;mso-position-horizontal-relative:text;mso-position-vertical:absolute;mso-position-vertical-relative:text;mso-width-percent:0;mso-height-percent:0;mso-width-relative:margin;mso-height-relative:margin;v-text-anchor:middle" o:gfxdata="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" fillcolor="#e5e8ed [663]" stroked="f" strokeweight="1pt">
               <w10:wrap type="through"/>
@@ -9546,6 +9111,7 @@
     <w:r>
       <w:rPr>
         <w:noProof/>
+        <w:lang w:val="en-GB" w:eastAsia="en-GB"/>
       </w:rPr>
       <mc:AlternateContent>
         <mc:Choice Requires="wps">
@@ -9626,7 +9192,7 @@
             </wp:anchor>
           </w:drawing>
         </mc:Choice>
-        <mc:Fallback>
+        <mc:Fallback xmlns:w16sdtdh="http://schemas.microsoft.com/office/word/2020/wordml/sdtdatahash" xmlns:w16="http://schemas.microsoft.com/office/word/2018/wordml" xmlns:w16cid="http://schemas.microsoft.com/office/word/2016/wordml/cid" xmlns:w16cex="http://schemas.microsoft.com/office/word/2018/wordml/cex" xmlns:am3d="http://schemas.microsoft.com/office/drawing/2017/model3d" xmlns:aink="http://schemas.microsoft.com/office/drawing/2016/ink" xmlns:cx8="http://schemas.microsoft.com/office/drawing/2016/5/14/chartex" xmlns:cx7="http://schemas.microsoft.com/office/drawing/2016/5/13/chartex" xmlns:cx6="http://schemas.microsoft.com/office/drawing/2016/5/12/chartex" xmlns:cx5="http://schemas.microsoft.com/office/drawing/2016/5/11/chartex" xmlns:cx4="http://schemas.microsoft.com/office/drawing/2016/5/10/chartex" xmlns:cx3="http://schemas.microsoft.com/office/drawing/2016/5/9/chartex" xmlns:cx2="http://schemas.microsoft.com/office/drawing/2015/10/21/chartex">
           <w:pict>
             <v:rect w14:anchorId="1553708A" id="Rectangle 13" o:spid="_x0000_s1026" style="position:absolute;margin-left:-27.25pt;margin-top:-114.45pt;width:518.65pt;height:6.2pt;z-index:-251656192;visibility:visible;mso-wrap-style:square;mso-width-percent:0;mso-height-percent:0;mso-wrap-distance-left:9pt;mso-wrap-distance-top:0;mso-wrap-distance-right:9pt;mso-wrap-distance-bottom:0;mso-position-horizontal:absolute;mso-position-horizontal-relative:text;mso-position-vertical:absolute;mso-position-vertical-relative:text;mso-width-percent:0;mso-height-percent:0;mso-width-relative:margin;mso-height-relative:margin;v-text-anchor:middle" o:gfxdata="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" fillcolor="#0e56c3 [1614]" stroked="f" strokeweight="1pt">
               <w10:wrap type="through"/>
@@ -9640,7 +9206,7 @@
 </file>
 
 <file path=word/footer2.xml><?xml version="1.0" encoding="utf-8"?>
-<w:ftr xmlns:wpc="http://schemas.microsoft.com/office/word/2010/wordprocessingCanvas" xmlns:cx="http://schemas.microsoft.com/office/drawing/2014/chartex" xmlns:cx1="http://schemas.microsoft.com/office/drawing/2015/9/8/chartex" xmlns:cx2="http://schemas.microsoft.com/office/drawing/2015/10/21/chartex" xmlns:cx3="http://schemas.microsoft.com/office/drawing/2016/5/9/chartex" xmlns:cx4="http://schemas.microsoft.com/office/drawing/2016/5/10/chartex" xmlns:cx5="http://schemas.microsoft.com/office/drawing/2016/5/11/chartex" xmlns:cx6="http://schemas.microsoft.com/office/drawing/2016/5/12/chartex" xmlns:cx7="http://schemas.microsoft.com/office/drawing/2016/5/13/chartex" xmlns:cx8="http://schemas.microsoft.com/office/drawing/2016/5/14/chartex" xmlns:mc="http://schemas.openxmlformats.org/markup-compatibility/2006" xmlns:aink="http://schemas.microsoft.com/office/drawing/2016/ink" xmlns:am3d="http://schemas.microsoft.com/office/drawing/2017/model3d" xmlns:o="urn:schemas-microsoft-com:office:office" xmlns:r="http://schemas.openxmlformats.org/officeDocument/2006/relationships" xmlns:m="http://schemas.openxmlformats.org/officeDocument/2006/math" xmlns:v="urn:schemas-microsoft-com:vml" xmlns:wp14="http://schemas.microsoft.com/office/word/2010/wordprocessingDrawing" xmlns:wp="http://schemas.openxmlformats.org/drawingml/2006/wordprocessingDrawing" xmlns:w10="urn:schemas-microsoft-com:office:word" xmlns:w="http://schemas.openxmlformats.org/wordprocessingml/2006/main" xmlns:w14="http://schemas.microsoft.com/office/word/2010/wordml" xmlns:w15="http://schemas.microsoft.com/office/word/2012/wordml" xmlns:w16cex="http://schemas.microsoft.com/office/word/2018/wordml/cex" xmlns:w16cid="http://schemas.microsoft.com/office/word/2016/wordml/cid" xmlns:w16="http://schemas.microsoft.com/office/word/2018/wordml" xmlns:w16sdtdh="http://schemas.microsoft.com/office/word/2020/wordml/sdtdatahash" xmlns:w16se="http://schemas.microsoft.com/office/word/2015/wordml/symex" xmlns:wpg="http://schemas.microsoft.com/office/word/2010/wordprocessingGroup" xmlns:wpi="http://schemas.microsoft.com/office/word/2010/wordprocessingInk" xmlns:wne="http://schemas.microsoft.com/office/word/2006/wordml" xmlns:wps="http://schemas.microsoft.com/office/word/2010/wordprocessingShape" mc:Ignorable="w14 w15 w16se w16cid w16 w16cex w16sdtdh wp14">
+<w:ftr xmlns:wpc="http://schemas.microsoft.com/office/word/2010/wordprocessingCanvas" xmlns:cx="http://schemas.microsoft.com/office/drawing/2014/chartex" xmlns:cx1="http://schemas.microsoft.com/office/drawing/2015/9/8/chartex" xmlns:mc="http://schemas.openxmlformats.org/markup-compatibility/2006" xmlns:o="urn:schemas-microsoft-com:office:office" xmlns:r="http://schemas.openxmlformats.org/officeDocument/2006/relationships" xmlns:m="http://schemas.openxmlformats.org/officeDocument/2006/math" xmlns:v="urn:schemas-microsoft-com:vml" xmlns:wp14="http://schemas.microsoft.com/office/word/2010/wordprocessingDrawing" xmlns:wp="http://schemas.openxmlformats.org/drawingml/2006/wordprocessingDrawing" xmlns:w10="urn:schemas-microsoft-com:office:word" xmlns:w="http://schemas.openxmlformats.org/wordprocessingml/2006/main" xmlns:w14="http://schemas.microsoft.com/office/word/2010/wordml" xmlns:w15="http://schemas.microsoft.com/office/word/2012/wordml" xmlns:w16se="http://schemas.microsoft.com/office/word/2015/wordml/symex" xmlns:wpg="http://schemas.microsoft.com/office/word/2010/wordprocessingGroup" xmlns:wpi="http://schemas.microsoft.com/office/word/2010/wordprocessingInk" xmlns:wne="http://schemas.microsoft.com/office/word/2006/wordml" xmlns:wps="http://schemas.microsoft.com/office/word/2010/wordprocessingShape" mc:Ignorable="w14 w15 w16se wp14">
   <w:sdt>
     <w:sdtPr>
       <w:id w:val="969169713"/>
@@ -9662,7 +9228,7 @@
 </file>
 
 <file path=word/footnotes.xml><?xml version="1.0" encoding="utf-8"?>
-<w:footnotes xmlns:wpc="http://schemas.microsoft.com/office/word/2010/wordprocessingCanvas" xmlns:cx="http://schemas.microsoft.com/office/drawing/2014/chartex" xmlns:cx1="http://schemas.microsoft.com/office/drawing/2015/9/8/chartex" xmlns:cx2="http://schemas.microsoft.com/office/drawing/2015/10/21/chartex" xmlns:cx3="http://schemas.microsoft.com/office/drawing/2016/5/9/chartex" xmlns:cx4="http://schemas.microsoft.com/office/drawing/2016/5/10/chartex" xmlns:cx5="http://schemas.microsoft.com/office/drawing/2016/5/11/chartex" xmlns:cx6="http://schemas.microsoft.com/office/drawing/2016/5/12/chartex" xmlns:cx7="http://schemas.microsoft.com/office/drawing/2016/5/13/chartex" xmlns:cx8="http://schemas.microsoft.com/office/drawing/2016/5/14/chartex" xmlns:mc="http://schemas.openxmlformats.org/markup-compatibility/2006" xmlns:aink="http://schemas.microsoft.com/office/drawing/2016/ink" xmlns:am3d="http://schemas.microsoft.com/office/drawing/2017/model3d" xmlns:o="urn:schemas-microsoft-com:office:office" xmlns:r="http://schemas.openxmlformats.org/officeDocument/2006/relationships" xmlns:m="http://schemas.openxmlformats.org/officeDocument/2006/math" xmlns:v="urn:schemas-microsoft-com:vml" xmlns:wp14="http://schemas.microsoft.com/office/word/2010/wordprocessingDrawing" xmlns:wp="http://schemas.openxmlformats.org/drawingml/2006/wordprocessingDrawing" xmlns:w10="urn:schemas-microsoft-com:office:word" xmlns:w="http://schemas.openxmlformats.org/wordprocessingml/2006/main" xmlns:w14="http://schemas.microsoft.com/office/word/2010/wordml" xmlns:w15="http://schemas.microsoft.com/office/word/2012/wordml" xmlns:w16cex="http://schemas.microsoft.com/office/word/2018/wordml/cex" xmlns:w16cid="http://schemas.microsoft.com/office/word/2016/wordml/cid" xmlns:w16="http://schemas.microsoft.com/office/word/2018/wordml" xmlns:w16sdtdh="http://schemas.microsoft.com/office/word/2020/wordml/sdtdatahash" xmlns:w16se="http://schemas.microsoft.com/office/word/2015/wordml/symex" xmlns:wpg="http://schemas.microsoft.com/office/word/2010/wordprocessingGroup" xmlns:wpi="http://schemas.microsoft.com/office/word/2010/wordprocessingInk" xmlns:wne="http://schemas.microsoft.com/office/word/2006/wordml" xmlns:wps="http://schemas.microsoft.com/office/word/2010/wordprocessingShape" mc:Ignorable="w14 w15 w16se w16cid w16 w16cex w16sdtdh wp14">
+<w:footnotes xmlns:wpc="http://schemas.microsoft.com/office/word/2010/wordprocessingCanvas" xmlns:cx="http://schemas.microsoft.com/office/drawing/2014/chartex" xmlns:cx1="http://schemas.microsoft.com/office/drawing/2015/9/8/chartex" xmlns:mc="http://schemas.openxmlformats.org/markup-compatibility/2006" xmlns:o="urn:schemas-microsoft-com:office:office" xmlns:r="http://schemas.openxmlformats.org/officeDocument/2006/relationships" xmlns:m="http://schemas.openxmlformats.org/officeDocument/2006/math" xmlns:v="urn:schemas-microsoft-com:vml" xmlns:wp14="http://schemas.microsoft.com/office/word/2010/wordprocessingDrawing" xmlns:wp="http://schemas.openxmlformats.org/drawingml/2006/wordprocessingDrawing" xmlns:w10="urn:schemas-microsoft-com:office:word" xmlns:w="http://schemas.openxmlformats.org/wordprocessingml/2006/main" xmlns:w14="http://schemas.microsoft.com/office/word/2010/wordml" xmlns:w15="http://schemas.microsoft.com/office/word/2012/wordml" xmlns:w16se="http://schemas.microsoft.com/office/word/2015/wordml/symex" xmlns:wpg="http://schemas.microsoft.com/office/word/2010/wordprocessingGroup" xmlns:wpi="http://schemas.microsoft.com/office/word/2010/wordprocessingInk" xmlns:wne="http://schemas.microsoft.com/office/word/2006/wordml" xmlns:wps="http://schemas.microsoft.com/office/word/2010/wordprocessingShape" mc:Ignorable="w14 w15 w16se wp14">
   <w:footnote w:type="separator" w:id="-1">
     <w:p>
       <w:r>
@@ -9681,7 +9247,7 @@
 </file>
 
 <file path=word/numbering.xml><?xml version="1.0" encoding="utf-8"?>
-<w:numbering xmlns:wpc="http://schemas.microsoft.com/office/word/2010/wordprocessingCanvas" xmlns:cx="http://schemas.microsoft.com/office/drawing/2014/chartex" xmlns:cx1="http://schemas.microsoft.com/office/drawing/2015/9/8/chartex" xmlns:cx2="http://schemas.microsoft.com/office/drawing/2015/10/21/chartex" xmlns:cx3="http://schemas.microsoft.com/office/drawing/2016/5/9/chartex" xmlns:cx4="http://schemas.microsoft.com/office/drawing/2016/5/10/chartex" xmlns:cx5="http://schemas.microsoft.com/office/drawing/2016/5/11/chartex" xmlns:cx6="http://schemas.microsoft.com/office/drawing/2016/5/12/chartex" xmlns:cx7="http://schemas.microsoft.com/office/drawing/2016/5/13/chartex" xmlns:cx8="http://schemas.microsoft.com/office/drawing/2016/5/14/chartex" xmlns:mc="http://schemas.openxmlformats.org/markup-compatibility/2006" xmlns:aink="http://schemas.microsoft.com/office/drawing/2016/ink" xmlns:am3d="http://schemas.microsoft.com/office/drawing/2017/model3d" xmlns:o="urn:schemas-microsoft-com:office:office" xmlns:r="http://schemas.openxmlformats.org/officeDocument/2006/relationships" xmlns:m="http://schemas.openxmlformats.org/officeDocument/2006/math" xmlns:v="urn:schemas-microsoft-com:vml" xmlns:wp14="http://schemas.microsoft.com/office/word/2010/wordprocessingDrawing" xmlns:wp="http://schemas.openxmlformats.org/drawingml/2006/wordprocessingDrawing" xmlns:w10="urn:schemas-microsoft-com:office:word" xmlns:w="http://schemas.openxmlformats.org/wordprocessingml/2006/main" xmlns:w14="http://schemas.microsoft.com/office/word/2010/wordml" xmlns:w15="http://schemas.microsoft.com/office/word/2012/wordml" xmlns:w16cex="http://schemas.microsoft.com/office/word/2018/wordml/cex" xmlns:w16cid="http://schemas.microsoft.com/office/word/2016/wordml/cid" xmlns:w16="http://schemas.microsoft.com/office/word/2018/wordml" xmlns:w16sdtdh="http://schemas.microsoft.com/office/word/2020/wordml/sdtdatahash" xmlns:w16se="http://schemas.microsoft.com/office/word/2015/wordml/symex" xmlns:wpg="http://schemas.microsoft.com/office/word/2010/wordprocessingGroup" xmlns:wpi="http://schemas.microsoft.com/office/word/2010/wordprocessingInk" xmlns:wne="http://schemas.microsoft.com/office/word/2006/wordml" xmlns:wps="http://schemas.microsoft.com/office/word/2010/wordprocessingShape" mc:Ignorable="w14 w15 w16se w16cid w16 w16cex w16sdtdh wp14">
+<w:numbering xmlns:wpc="http://schemas.microsoft.com/office/word/2010/wordprocessingCanvas" xmlns:cx="http://schemas.microsoft.com/office/drawing/2014/chartex" xmlns:cx1="http://schemas.microsoft.com/office/drawing/2015/9/8/chartex" xmlns:mc="http://schemas.openxmlformats.org/markup-compatibility/2006" xmlns:o="urn:schemas-microsoft-com:office:office" xmlns:r="http://schemas.openxmlformats.org/officeDocument/2006/relationships" xmlns:m="http://schemas.openxmlformats.org/officeDocument/2006/math" xmlns:v="urn:schemas-microsoft-com:vml" xmlns:wp14="http://schemas.microsoft.com/office/word/2010/wordprocessingDrawing" xmlns:wp="http://schemas.openxmlformats.org/drawingml/2006/wordprocessingDrawing" xmlns:w10="urn:schemas-microsoft-com:office:word" xmlns:w="http://schemas.openxmlformats.org/wordprocessingml/2006/main" xmlns:w14="http://schemas.microsoft.com/office/word/2010/wordml" xmlns:w15="http://schemas.microsoft.com/office/word/2012/wordml" xmlns:w16se="http://schemas.microsoft.com/office/word/2015/wordml/symex" xmlns:wpg="http://schemas.microsoft.com/office/word/2010/wordprocessingGroup" xmlns:wpi="http://schemas.microsoft.com/office/word/2010/wordprocessingInk" xmlns:wne="http://schemas.microsoft.com/office/word/2006/wordml" xmlns:wps="http://schemas.microsoft.com/office/word/2010/wordprocessingShape" mc:Ignorable="w14 w15 w16se wp14">
   <w:abstractNum w:abstractNumId="0" w15:restartNumberingAfterBreak="0">
     <w:nsid w:val="FFFFFF7C"/>
     <w:multiLevelType w:val="singleLevel"/>
@@ -11005,7 +10571,7 @@
 </file>
 
 <file path=word/styles.xml><?xml version="1.0" encoding="utf-8"?>
-<w:styles xmlns:mc="http://schemas.openxmlformats.org/markup-compatibility/2006" xmlns:r="http://schemas.openxmlformats.org/officeDocument/2006/relationships" xmlns:w="http://schemas.openxmlformats.org/wordprocessingml/2006/main" xmlns:w14="http://schemas.microsoft.com/office/word/2010/wordml" xmlns:w15="http://schemas.microsoft.com/office/word/2012/wordml" xmlns:w16cex="http://schemas.microsoft.com/office/word/2018/wordml/cex" xmlns:w16cid="http://schemas.microsoft.com/office/word/2016/wordml/cid" xmlns:w16="http://schemas.microsoft.com/office/word/2018/wordml" xmlns:w16sdtdh="http://schemas.microsoft.com/office/word/2020/wordml/sdtdatahash" xmlns:w16se="http://schemas.microsoft.com/office/word/2015/wordml/symex" mc:Ignorable="w14 w15 w16se w16cid w16 w16cex w16sdtdh">
+<w:styles xmlns:mc="http://schemas.openxmlformats.org/markup-compatibility/2006" xmlns:r="http://schemas.openxmlformats.org/officeDocument/2006/relationships" xmlns:w="http://schemas.openxmlformats.org/wordprocessingml/2006/main" xmlns:w14="http://schemas.microsoft.com/office/word/2010/wordml" xmlns:w15="http://schemas.microsoft.com/office/word/2012/wordml" xmlns:w16se="http://schemas.microsoft.com/office/word/2015/wordml/symex" mc:Ignorable="w14 w15 w16se">
   <w:docDefaults>
     <w:rPrDefault>
       <w:rPr>
@@ -11022,7 +10588,7 @@
       </w:pPr>
     </w:pPrDefault>
   </w:docDefaults>
-  <w:latentStyles w:defLockedState="0" w:defUIPriority="0" w:defSemiHidden="0" w:defUnhideWhenUsed="0" w:defQFormat="0" w:count="376">
+  <w:latentStyles w:defLockedState="0" w:defUIPriority="0" w:defSemiHidden="0" w:defUnhideWhenUsed="0" w:defQFormat="0" w:count="371">
     <w:lsdException w:name="Normal" w:qFormat="1"/>
     <w:lsdException w:name="heading 1" w:uiPriority="9" w:qFormat="1"/>
     <w:lsdException w:name="heading 2" w:uiPriority="9" w:qFormat="1"/>
@@ -11394,11 +10960,6 @@
     <w:lsdException w:name="List Table 5 Dark Accent 6" w:uiPriority="50"/>
     <w:lsdException w:name="List Table 6 Colorful Accent 6" w:uiPriority="51"/>
     <w:lsdException w:name="List Table 7 Colorful Accent 6" w:uiPriority="52"/>
-    <w:lsdException w:name="Mention" w:semiHidden="1" w:uiPriority="99" w:unhideWhenUsed="1"/>
-    <w:lsdException w:name="Smart Hyperlink" w:semiHidden="1" w:uiPriority="99" w:unhideWhenUsed="1"/>
-    <w:lsdException w:name="Hashtag" w:semiHidden="1" w:uiPriority="99" w:unhideWhenUsed="1"/>
-    <w:lsdException w:name="Unresolved Mention" w:semiHidden="1" w:uiPriority="99" w:unhideWhenUsed="1"/>
-    <w:lsdException w:name="Smart Link" w:semiHidden="1" w:uiPriority="99" w:unhideWhenUsed="1"/>
   </w:latentStyles>
   <w:style w:type="paragraph" w:default="1" w:styleId="Normal">
     <w:name w:val="Normal"/>
@@ -18601,7 +18162,7 @@
 </file>
 
 <file path=customXml/itemProps1.xml><?xml version="1.0" encoding="utf-8"?>
-<ds:datastoreItem xmlns:ds="http://schemas.openxmlformats.org/officeDocument/2006/customXml" ds:itemID="{2C0BE4FA-4759-5B48-AB46-58E2541BDED1}">
+<ds:datastoreItem xmlns:ds="http://schemas.openxmlformats.org/officeDocument/2006/customXml" ds:itemID="{A7A18D46-DC30-4E17-AAA6-5BEF409B64AD}">
   <ds:schemaRefs>
     <ds:schemaRef ds:uri="http://schemas.openxmlformats.org/officeDocument/2006/bibliography"/>
   </ds:schemaRefs>

</xml_diff>